<commit_message>
Adequa campos opcionais e cod e sigla do orgao no dicionario de dados
</commit_message>
<xml_diff>
--- a/contratacoes-covid19/dicionariodadoscoronavirus.docx
+++ b/contratacoes-covid19/dicionariodadoscoronavirus.docx
@@ -590,7 +590,7 @@
                 <w:szCs w:val="20"/>
                 <w:lang w:eastAsia="pt-BR"/>
               </w:rPr>
-              <w:t xml:space="preserve">Código da unidade orçamentária do órgão ou entidade </w:t>
+              <w:t xml:space="preserve">Código do órgão ou entidade </w:t>
             </w:r>
             <w:r>
               <w:rPr>
@@ -717,27 +717,17 @@
                 <w:szCs w:val="20"/>
                 <w:lang w:eastAsia="pt-BR"/>
               </w:rPr>
-              <w:t>Sigla da u</w:t>
-            </w:r>
-            <w:r>
-              <w:rPr>
-                <w:rFonts w:ascii="Calibri" w:eastAsia="Times New Roman" w:hAnsi="Calibri" w:cs="Times New Roman"/>
-                <w:color w:val="000000"/>
-                <w:sz w:val="20"/>
-                <w:szCs w:val="20"/>
-                <w:lang w:eastAsia="pt-BR"/>
-              </w:rPr>
-              <w:t xml:space="preserve">nidade </w:t>
-            </w:r>
-            <w:r>
-              <w:rPr>
-                <w:rFonts w:ascii="Calibri" w:eastAsia="Times New Roman" w:hAnsi="Calibri" w:cs="Times New Roman"/>
-                <w:color w:val="000000"/>
-                <w:sz w:val="20"/>
-                <w:szCs w:val="20"/>
-                <w:lang w:eastAsia="pt-BR"/>
-              </w:rPr>
-              <w:t xml:space="preserve">orçamentária do órgão ou entidade </w:t>
+              <w:t xml:space="preserve">Sigla </w:t>
+            </w:r>
+            <w:r>
+              <w:rPr>
+                <w:rFonts w:ascii="Calibri" w:eastAsia="Times New Roman" w:hAnsi="Calibri" w:cs="Times New Roman"/>
+                <w:color w:val="000000"/>
+                <w:sz w:val="20"/>
+                <w:szCs w:val="20"/>
+                <w:lang w:eastAsia="pt-BR"/>
+              </w:rPr>
+              <w:t xml:space="preserve">do órgão ou entidade </w:t>
             </w:r>
             <w:r>
               <w:rPr>
@@ -2215,6 +2205,48 @@
               </w:rPr>
               <w:t>Sistema Integrado de Administração Financeira de Minas Gerais (SIAFI-MG)</w:t>
             </w:r>
+            <w:r>
+              <w:rPr>
+                <w:rFonts w:ascii="Calibri" w:eastAsia="Times New Roman" w:hAnsi="Calibri" w:cs="Times New Roman"/>
+                <w:color w:val="000000"/>
+                <w:sz w:val="20"/>
+                <w:szCs w:val="20"/>
+                <w:lang w:eastAsia="pt-BR"/>
+              </w:rPr>
+              <w:t xml:space="preserve">. </w:t>
+            </w:r>
+          </w:p>
+          <w:p>
+            <w:pPr>
+              <w:rPr>
+                <w:rFonts w:ascii="Calibri" w:eastAsia="Times New Roman" w:hAnsi="Calibri" w:cs="Times New Roman"/>
+                <w:color w:val="000000"/>
+                <w:sz w:val="20"/>
+                <w:szCs w:val="20"/>
+                <w:lang w:eastAsia="pt-BR"/>
+              </w:rPr>
+            </w:pPr>
+          </w:p>
+          <w:p>
+            <w:pPr>
+              <w:rPr>
+                <w:rFonts w:ascii="Calibri" w:eastAsia="Times New Roman" w:hAnsi="Calibri" w:cs="Times New Roman"/>
+                <w:color w:val="000000"/>
+                <w:sz w:val="20"/>
+                <w:szCs w:val="20"/>
+                <w:lang w:eastAsia="pt-BR"/>
+              </w:rPr>
+            </w:pPr>
+            <w:r>
+              <w:rPr>
+                <w:rFonts w:ascii="Calibri" w:eastAsia="Times New Roman" w:hAnsi="Calibri" w:cs="Times New Roman"/>
+                <w:color w:val="000000"/>
+                <w:sz w:val="20"/>
+                <w:szCs w:val="20"/>
+                <w:lang w:eastAsia="pt-BR"/>
+              </w:rPr>
+              <w:t>Campo opcional, NA em caso de ausência.</w:t>
+            </w:r>
           </w:p>
         </w:tc>
       </w:tr>
@@ -2381,6 +2413,27 @@
                 <w:lang w:eastAsia="pt-BR"/>
               </w:rPr>
             </w:pPr>
+          </w:p>
+          <w:p>
+            <w:pPr>
+              <w:rPr>
+                <w:rFonts w:ascii="Calibri" w:eastAsia="Times New Roman" w:hAnsi="Calibri" w:cs="Times New Roman"/>
+                <w:color w:val="000000"/>
+                <w:sz w:val="20"/>
+                <w:szCs w:val="20"/>
+                <w:lang w:eastAsia="pt-BR"/>
+              </w:rPr>
+            </w:pPr>
+            <w:r>
+              <w:rPr>
+                <w:rFonts w:ascii="Calibri" w:eastAsia="Times New Roman" w:hAnsi="Calibri" w:cs="Times New Roman"/>
+                <w:color w:val="000000"/>
+                <w:sz w:val="20"/>
+                <w:szCs w:val="20"/>
+                <w:lang w:eastAsia="pt-BR"/>
+              </w:rPr>
+              <w:t>Campo opcional, NA em caso de ausência.</w:t>
+            </w:r>
           </w:p>
         </w:tc>
       </w:tr>

</xml_diff>

<commit_message>
Atualiza dicionário de dados.
</commit_message>
<xml_diff>
--- a/contratacoes-covid19/dicionariodadoscoronavirus.docx
+++ b/contratacoes-covid19/dicionariodadoscoronavirus.docx
@@ -49,18 +49,8 @@
           <w:i/>
           <w:sz w:val="24"/>
         </w:rPr>
-        <w:t xml:space="preserve"> decorrentes do </w:t>
+        <w:t xml:space="preserve"> decorrentes do coronavírus</w:t>
       </w:r>
-      <w:proofErr w:type="spellStart"/>
-      <w:r>
-        <w:rPr>
-          <w:b/>
-          <w:i/>
-          <w:sz w:val="24"/>
-        </w:rPr>
-        <w:t>coronavírus</w:t>
-      </w:r>
-      <w:proofErr w:type="spellEnd"/>
     </w:p>
     <w:p>
       <w:pPr>
@@ -103,16 +93,8 @@
         <w:rPr>
           <w:i/>
         </w:rPr>
-        <w:t xml:space="preserve">para enfrentamento da emergência de saúde pública de importância internacional decorrente do </w:t>
+        <w:t>para enfrentamento da emergência de saúde pública de importância internacional decorrente do coronavírus</w:t>
       </w:r>
-      <w:proofErr w:type="spellStart"/>
-      <w:r>
-        <w:rPr>
-          <w:i/>
-        </w:rPr>
-        <w:t>coronavírus</w:t>
-      </w:r>
-      <w:proofErr w:type="spellEnd"/>
       <w:r>
         <w:rPr>
           <w:i/>
@@ -194,7 +176,7 @@
     </w:p>
     <w:tbl>
       <w:tblPr>
-        <w:tblStyle w:val="TableGrid"/>
+        <w:tblStyle w:val="Tabelacomgrade"/>
         <w:tblW w:w="8500" w:type="dxa"/>
         <w:tblLook w:val="04A0" w:firstRow="1" w:lastRow="0" w:firstColumn="1" w:lastColumn="0" w:noHBand="0" w:noVBand="1"/>
       </w:tblPr>
@@ -872,40 +854,7 @@
                 <w:szCs w:val="20"/>
                 <w:lang w:eastAsia="pt-BR"/>
               </w:rPr>
-              <w:t xml:space="preserve"> formatado (</w:t>
-            </w:r>
-            <w:proofErr w:type="spellStart"/>
-            <w:r>
-              <w:rPr>
-                <w:rFonts w:ascii="Calibri" w:eastAsia="Times New Roman" w:hAnsi="Calibri" w:cs="Times New Roman"/>
-                <w:color w:val="000000"/>
-                <w:sz w:val="20"/>
-                <w:szCs w:val="20"/>
-                <w:lang w:eastAsia="pt-BR"/>
-              </w:rPr>
-              <w:t>eg</w:t>
-            </w:r>
-            <w:proofErr w:type="spellEnd"/>
-            <w:r>
-              <w:rPr>
-                <w:rFonts w:ascii="Calibri" w:eastAsia="Times New Roman" w:hAnsi="Calibri" w:cs="Times New Roman"/>
-                <w:color w:val="000000"/>
-                <w:sz w:val="20"/>
-                <w:szCs w:val="20"/>
-                <w:lang w:eastAsia="pt-BR"/>
-              </w:rPr>
-              <w:t xml:space="preserve">. </w:t>
-            </w:r>
-            <w:proofErr w:type="spellStart"/>
-            <w:r>
-              <w:rPr>
-                <w:rFonts w:ascii="Calibri" w:eastAsia="Times New Roman" w:hAnsi="Calibri" w:cs="Times New Roman"/>
-                <w:color w:val="000000"/>
-                <w:sz w:val="20"/>
-                <w:szCs w:val="20"/>
-                <w:lang w:eastAsia="pt-BR"/>
-              </w:rPr>
-              <w:t>xx</w:t>
+              <w:t xml:space="preserve"> formatado (eg. xx</w:t>
             </w:r>
             <w:r>
               <w:rPr>
@@ -947,7 +896,6 @@
               </w:rPr>
               <w:t>xxx</w:t>
             </w:r>
-            <w:proofErr w:type="spellEnd"/>
             <w:r>
               <w:rPr>
                 <w:rFonts w:ascii="Calibri" w:eastAsia="Times New Roman" w:hAnsi="Calibri" w:cs="Times New Roman"/>
@@ -958,7 +906,6 @@
               </w:rPr>
               <w:t>/</w:t>
             </w:r>
-            <w:proofErr w:type="spellStart"/>
             <w:r>
               <w:rPr>
                 <w:rFonts w:ascii="Calibri" w:eastAsia="Times New Roman" w:hAnsi="Calibri" w:cs="Times New Roman"/>
@@ -987,40 +934,7 @@
                 <w:szCs w:val="20"/>
                 <w:lang w:eastAsia="pt-BR"/>
               </w:rPr>
-              <w:t>zz</w:t>
-            </w:r>
-            <w:proofErr w:type="spellEnd"/>
-            <w:r>
-              <w:rPr>
-                <w:rFonts w:ascii="Calibri" w:eastAsia="Times New Roman" w:hAnsi="Calibri" w:cs="Times New Roman"/>
-                <w:color w:val="000000"/>
-                <w:sz w:val="20"/>
-                <w:szCs w:val="20"/>
-                <w:lang w:eastAsia="pt-BR"/>
-              </w:rPr>
-              <w:t xml:space="preserve"> e </w:t>
-            </w:r>
-            <w:proofErr w:type="spellStart"/>
-            <w:r>
-              <w:rPr>
-                <w:rFonts w:ascii="Calibri" w:eastAsia="Times New Roman" w:hAnsi="Calibri" w:cs="Times New Roman"/>
-                <w:color w:val="000000"/>
-                <w:sz w:val="20"/>
-                <w:szCs w:val="20"/>
-                <w:lang w:eastAsia="pt-BR"/>
-              </w:rPr>
-              <w:t>xxx.xxx.xxx-zz</w:t>
-            </w:r>
-            <w:proofErr w:type="spellEnd"/>
-            <w:r>
-              <w:rPr>
-                <w:rFonts w:ascii="Calibri" w:eastAsia="Times New Roman" w:hAnsi="Calibri" w:cs="Times New Roman"/>
-                <w:color w:val="000000"/>
-                <w:sz w:val="20"/>
-                <w:szCs w:val="20"/>
-                <w:lang w:eastAsia="pt-BR"/>
-              </w:rPr>
-              <w:t>)</w:t>
+              <w:t>zz e xxx.xxx.xxx-zz)</w:t>
             </w:r>
             <w:r>
               <w:rPr>
@@ -1365,29 +1279,7 @@
                 <w:szCs w:val="20"/>
                 <w:lang w:eastAsia="pt-BR"/>
               </w:rPr>
-              <w:t>DATA_</w:t>
-            </w:r>
-            <w:proofErr w:type="gramStart"/>
-            <w:r>
-              <w:rPr>
-                <w:rFonts w:ascii="Calibri" w:eastAsia="Times New Roman" w:hAnsi="Calibri" w:cs="Times New Roman"/>
-                <w:color w:val="000000"/>
-                <w:sz w:val="20"/>
-                <w:szCs w:val="20"/>
-                <w:lang w:eastAsia="pt-BR"/>
-              </w:rPr>
-              <w:t>INICIO</w:t>
-            </w:r>
-            <w:proofErr w:type="gramEnd"/>
-            <w:r>
-              <w:rPr>
-                <w:rFonts w:ascii="Calibri" w:eastAsia="Times New Roman" w:hAnsi="Calibri" w:cs="Times New Roman"/>
-                <w:color w:val="000000"/>
-                <w:sz w:val="20"/>
-                <w:szCs w:val="20"/>
-                <w:lang w:eastAsia="pt-BR"/>
-              </w:rPr>
-              <w:t>_VIGENCIA</w:t>
+              <w:t>DATA_INICIO_VIGENCIA</w:t>
             </w:r>
           </w:p>
         </w:tc>
@@ -2079,7 +1971,6 @@
                 <w:lang w:eastAsia="pt-BR"/>
               </w:rPr>
             </w:pPr>
-            <w:proofErr w:type="gramStart"/>
             <w:r>
               <w:rPr>
                 <w:rFonts w:ascii="Calibri" w:eastAsia="Times New Roman" w:hAnsi="Calibri" w:cs="Times New Roman"/>
@@ -2110,7 +2001,6 @@
               </w:rPr>
               <w:t>MERO</w:t>
             </w:r>
-            <w:proofErr w:type="gramEnd"/>
             <w:r>
               <w:rPr>
                 <w:rFonts w:ascii="Calibri" w:eastAsia="Times New Roman" w:hAnsi="Calibri" w:cs="Times New Roman"/>
@@ -2432,7 +2322,17 @@
                 <w:szCs w:val="20"/>
                 <w:lang w:eastAsia="pt-BR"/>
               </w:rPr>
-              <w:t>Campo opcional, NA em caso de ausência.</w:t>
+              <w:t>Campo opcional, NA em caso de ausência</w:t>
+            </w:r>
+            <w:r>
+              <w:rPr>
+                <w:rFonts w:ascii="Calibri" w:eastAsia="Times New Roman" w:hAnsi="Calibri" w:cs="Times New Roman"/>
+                <w:color w:val="000000"/>
+                <w:sz w:val="20"/>
+                <w:szCs w:val="20"/>
+                <w:lang w:eastAsia="pt-BR"/>
+              </w:rPr>
+              <w:t xml:space="preserve"> de contratos por serem de entrega imediata.</w:t>
             </w:r>
           </w:p>
         </w:tc>
@@ -2849,13 +2749,13 @@
     <w:qFormat/>
     <w:rsid w:val="00F3040D"/>
   </w:style>
-  <w:style w:type="character" w:default="1" w:styleId="DefaultParagraphFont">
+  <w:style w:type="character" w:default="1" w:styleId="Fontepargpadro">
     <w:name w:val="Default Paragraph Font"/>
     <w:uiPriority w:val="1"/>
     <w:semiHidden/>
     <w:unhideWhenUsed/>
   </w:style>
-  <w:style w:type="table" w:default="1" w:styleId="TableNormal">
+  <w:style w:type="table" w:default="1" w:styleId="Tabelanormal">
     <w:name w:val="Normal Table"/>
     <w:uiPriority w:val="99"/>
     <w:semiHidden/>
@@ -2870,15 +2770,15 @@
       </w:tblCellMar>
     </w:tblPr>
   </w:style>
-  <w:style w:type="numbering" w:default="1" w:styleId="NoList">
+  <w:style w:type="numbering" w:default="1" w:styleId="Semlista">
     <w:name w:val="No List"/>
     <w:uiPriority w:val="99"/>
     <w:semiHidden/>
     <w:unhideWhenUsed/>
   </w:style>
-  <w:style w:type="table" w:styleId="TableGrid">
+  <w:style w:type="table" w:styleId="Tabelacomgrade">
     <w:name w:val="Table Grid"/>
-    <w:basedOn w:val="TableNormal"/>
+    <w:basedOn w:val="Tabelanormal"/>
     <w:uiPriority w:val="39"/>
     <w:rsid w:val="00F3040D"/>
     <w:pPr>
@@ -2895,10 +2795,10 @@
       </w:tblBorders>
     </w:tblPr>
   </w:style>
-  <w:style w:type="paragraph" w:styleId="BalloonText">
+  <w:style w:type="paragraph" w:styleId="Textodebalo">
     <w:name w:val="Balloon Text"/>
     <w:basedOn w:val="Normal"/>
-    <w:link w:val="BalloonTextChar"/>
+    <w:link w:val="TextodebaloChar"/>
     <w:uiPriority w:val="99"/>
     <w:semiHidden/>
     <w:unhideWhenUsed/>
@@ -2912,10 +2812,10 @@
       <w:szCs w:val="18"/>
     </w:rPr>
   </w:style>
-  <w:style w:type="character" w:customStyle="1" w:styleId="BalloonTextChar">
-    <w:name w:val="Balloon Text Char"/>
-    <w:basedOn w:val="DefaultParagraphFont"/>
-    <w:link w:val="BalloonText"/>
+  <w:style w:type="character" w:customStyle="1" w:styleId="TextodebaloChar">
+    <w:name w:val="Texto de balão Char"/>
+    <w:basedOn w:val="Fontepargpadro"/>
+    <w:link w:val="Textodebalo"/>
     <w:uiPriority w:val="99"/>
     <w:semiHidden/>
     <w:rsid w:val="00915DA8"/>

</xml_diff>

<commit_message>
Atualiza processos de compra da hemominas e atualiza o dicionario de dados
</commit_message>
<xml_diff>
--- a/contratacoes-covid19/dicionariodadoscoronavirus.docx
+++ b/contratacoes-covid19/dicionariodadoscoronavirus.docx
@@ -1,6 +1,6 @@
 
 <file path=word/document.xml><?xml version="1.0" encoding="utf-8"?>
-<w:document xmlns:wpc="http://schemas.microsoft.com/office/word/2010/wordprocessingCanvas" xmlns:cx="http://schemas.microsoft.com/office/drawing/2014/chartex" xmlns:cx1="http://schemas.microsoft.com/office/drawing/2015/9/8/chartex" xmlns:cx2="http://schemas.microsoft.com/office/drawing/2015/10/21/chartex" xmlns:cx3="http://schemas.microsoft.com/office/drawing/2016/5/9/chartex" xmlns:cx4="http://schemas.microsoft.com/office/drawing/2016/5/10/chartex" xmlns:cx5="http://schemas.microsoft.com/office/drawing/2016/5/11/chartex" xmlns:cx6="http://schemas.microsoft.com/office/drawing/2016/5/12/chartex" xmlns:cx7="http://schemas.microsoft.com/office/drawing/2016/5/13/chartex" xmlns:cx8="http://schemas.microsoft.com/office/drawing/2016/5/14/chartex" xmlns:mc="http://schemas.openxmlformats.org/markup-compatibility/2006" xmlns:aink="http://schemas.microsoft.com/office/drawing/2016/ink" xmlns:am3d="http://schemas.microsoft.com/office/drawing/2017/model3d" xmlns:o="urn:schemas-microsoft-com:office:office" xmlns:r="http://schemas.openxmlformats.org/officeDocument/2006/relationships" xmlns:m="http://schemas.openxmlformats.org/officeDocument/2006/math" xmlns:v="urn:schemas-microsoft-com:vml" xmlns:wp14="http://schemas.microsoft.com/office/word/2010/wordprocessingDrawing" xmlns:wp="http://schemas.openxmlformats.org/drawingml/2006/wordprocessingDrawing" xmlns:w10="urn:schemas-microsoft-com:office:word" xmlns:w="http://schemas.openxmlformats.org/wordprocessingml/2006/main" xmlns:w14="http://schemas.microsoft.com/office/word/2010/wordml" xmlns:w15="http://schemas.microsoft.com/office/word/2012/wordml" xmlns:w16cid="http://schemas.microsoft.com/office/word/2016/wordml/cid" xmlns:w16se="http://schemas.microsoft.com/office/word/2015/wordml/symex" xmlns:wpg="http://schemas.microsoft.com/office/word/2010/wordprocessingGroup" xmlns:wpi="http://schemas.microsoft.com/office/word/2010/wordprocessingInk" xmlns:wne="http://schemas.microsoft.com/office/word/2006/wordml" xmlns:wps="http://schemas.microsoft.com/office/word/2010/wordprocessingShape" mc:Ignorable="w14 w15 w16se w16cid wp14">
+<w:document xmlns:wpc="http://schemas.microsoft.com/office/word/2010/wordprocessingCanvas" xmlns:cx="http://schemas.microsoft.com/office/drawing/2014/chartex" xmlns:cx1="http://schemas.microsoft.com/office/drawing/2015/9/8/chartex" xmlns:cx2="http://schemas.microsoft.com/office/drawing/2015/10/21/chartex" xmlns:cx3="http://schemas.microsoft.com/office/drawing/2016/5/9/chartex" xmlns:cx4="http://schemas.microsoft.com/office/drawing/2016/5/10/chartex" xmlns:cx5="http://schemas.microsoft.com/office/drawing/2016/5/11/chartex" xmlns:cx6="http://schemas.microsoft.com/office/drawing/2016/5/12/chartex" xmlns:cx7="http://schemas.microsoft.com/office/drawing/2016/5/13/chartex" xmlns:cx8="http://schemas.microsoft.com/office/drawing/2016/5/14/chartex" xmlns:mc="http://schemas.openxmlformats.org/markup-compatibility/2006" xmlns:aink="http://schemas.microsoft.com/office/drawing/2016/ink" xmlns:am3d="http://schemas.microsoft.com/office/drawing/2017/model3d" xmlns:o="urn:schemas-microsoft-com:office:office" xmlns:r="http://schemas.openxmlformats.org/officeDocument/2006/relationships" xmlns:m="http://schemas.openxmlformats.org/officeDocument/2006/math" xmlns:v="urn:schemas-microsoft-com:vml" xmlns:wp14="http://schemas.microsoft.com/office/word/2010/wordprocessingDrawing" xmlns:wp="http://schemas.openxmlformats.org/drawingml/2006/wordprocessingDrawing" xmlns:w10="urn:schemas-microsoft-com:office:word" xmlns:w="http://schemas.openxmlformats.org/wordprocessingml/2006/main" xmlns:w14="http://schemas.microsoft.com/office/word/2010/wordml" xmlns:w15="http://schemas.microsoft.com/office/word/2012/wordml" xmlns:w16cex="http://schemas.microsoft.com/office/word/2018/wordml/cex" xmlns:w16cid="http://schemas.microsoft.com/office/word/2016/wordml/cid" xmlns:w16="http://schemas.microsoft.com/office/word/2018/wordml" xmlns:w16se="http://schemas.microsoft.com/office/word/2015/wordml/symex" xmlns:wpg="http://schemas.microsoft.com/office/word/2010/wordprocessingGroup" xmlns:wpi="http://schemas.microsoft.com/office/word/2010/wordprocessingInk" xmlns:wne="http://schemas.microsoft.com/office/word/2006/wordml" xmlns:wps="http://schemas.microsoft.com/office/word/2010/wordprocessingShape" mc:Ignorable="w14 w15 w16se w16cid w16 w16cex wp14">
   <w:body>
     <w:p>
       <w:pPr>
@@ -2337,6 +2337,121 @@
           </w:p>
         </w:tc>
       </w:tr>
+      <w:tr>
+        <w:trPr>
+          <w:trHeight w:val="510"/>
+        </w:trPr>
+        <w:tc>
+          <w:tcPr>
+            <w:tcW w:w="783" w:type="dxa"/>
+            <w:vAlign w:val="center"/>
+          </w:tcPr>
+          <w:p>
+            <w:pPr>
+              <w:jc w:val="center"/>
+              <w:rPr>
+                <w:rFonts w:ascii="Calibri" w:eastAsia="Times New Roman" w:hAnsi="Calibri" w:cs="Times New Roman"/>
+                <w:color w:val="000000"/>
+                <w:sz w:val="20"/>
+                <w:szCs w:val="20"/>
+                <w:lang w:eastAsia="pt-BR"/>
+              </w:rPr>
+            </w:pPr>
+            <w:r>
+              <w:rPr>
+                <w:rFonts w:ascii="Calibri" w:eastAsia="Times New Roman" w:hAnsi="Calibri" w:cs="Times New Roman"/>
+                <w:color w:val="000000"/>
+                <w:sz w:val="20"/>
+                <w:szCs w:val="20"/>
+                <w:lang w:eastAsia="pt-BR"/>
+              </w:rPr>
+              <w:t>14.</w:t>
+            </w:r>
+          </w:p>
+        </w:tc>
+        <w:tc>
+          <w:tcPr>
+            <w:tcW w:w="2614" w:type="dxa"/>
+            <w:noWrap/>
+            <w:vAlign w:val="center"/>
+          </w:tcPr>
+          <w:p>
+            <w:pPr>
+              <w:rPr>
+                <w:rFonts w:ascii="Calibri" w:eastAsia="Times New Roman" w:hAnsi="Calibri" w:cs="Times New Roman"/>
+                <w:color w:val="000000"/>
+                <w:sz w:val="20"/>
+                <w:szCs w:val="20"/>
+                <w:lang w:eastAsia="pt-BR"/>
+              </w:rPr>
+            </w:pPr>
+            <w:r>
+              <w:rPr>
+                <w:rFonts w:ascii="Calibri" w:eastAsia="Times New Roman" w:hAnsi="Calibri" w:cs="Times New Roman"/>
+                <w:color w:val="000000"/>
+                <w:sz w:val="20"/>
+                <w:szCs w:val="20"/>
+                <w:lang w:eastAsia="pt-BR"/>
+              </w:rPr>
+              <w:t>LINK_PORTAL</w:t>
+            </w:r>
+          </w:p>
+        </w:tc>
+        <w:tc>
+          <w:tcPr>
+            <w:tcW w:w="993" w:type="dxa"/>
+            <w:vAlign w:val="center"/>
+          </w:tcPr>
+          <w:p>
+            <w:pPr>
+              <w:rPr>
+                <w:rFonts w:ascii="Calibri" w:eastAsia="Times New Roman" w:hAnsi="Calibri" w:cs="Times New Roman"/>
+                <w:color w:val="000000"/>
+                <w:sz w:val="20"/>
+                <w:szCs w:val="20"/>
+                <w:lang w:eastAsia="pt-BR"/>
+              </w:rPr>
+            </w:pPr>
+            <w:r>
+              <w:rPr>
+                <w:rFonts w:ascii="Calibri" w:eastAsia="Times New Roman" w:hAnsi="Calibri" w:cs="Times New Roman"/>
+                <w:color w:val="000000"/>
+                <w:sz w:val="20"/>
+                <w:szCs w:val="20"/>
+                <w:lang w:eastAsia="pt-BR"/>
+              </w:rPr>
+              <w:t>URL</w:t>
+            </w:r>
+          </w:p>
+        </w:tc>
+        <w:tc>
+          <w:tcPr>
+            <w:tcW w:w="4110" w:type="dxa"/>
+            <w:vAlign w:val="center"/>
+          </w:tcPr>
+          <w:p>
+            <w:pPr>
+              <w:rPr>
+                <w:rFonts w:ascii="Calibri" w:eastAsia="Times New Roman" w:hAnsi="Calibri" w:cs="Times New Roman"/>
+                <w:color w:val="000000"/>
+                <w:sz w:val="20"/>
+                <w:szCs w:val="20"/>
+                <w:lang w:eastAsia="pt-BR"/>
+              </w:rPr>
+            </w:pPr>
+            <w:r>
+              <w:rPr>
+                <w:rFonts w:ascii="Calibri" w:eastAsia="Times New Roman" w:hAnsi="Calibri" w:cs="Times New Roman"/>
+                <w:color w:val="000000"/>
+                <w:sz w:val="20"/>
+                <w:szCs w:val="20"/>
+                <w:lang w:eastAsia="pt-BR"/>
+              </w:rPr>
+              <w:t>Link para o portal da transparência para os processos de compras que não possuem contratos, que são processos com entrega imediata.</w:t>
+            </w:r>
+          </w:p>
+        </w:tc>
+      </w:tr>
     </w:tbl>
     <w:p/>
     <w:sectPr>
@@ -2350,7 +2465,7 @@
 </file>
 
 <file path=word/styles.xml><?xml version="1.0" encoding="utf-8"?>
-<w:styles xmlns:mc="http://schemas.openxmlformats.org/markup-compatibility/2006" xmlns:r="http://schemas.openxmlformats.org/officeDocument/2006/relationships" xmlns:w="http://schemas.openxmlformats.org/wordprocessingml/2006/main" xmlns:w14="http://schemas.microsoft.com/office/word/2010/wordml" xmlns:w15="http://schemas.microsoft.com/office/word/2012/wordml" xmlns:w16cid="http://schemas.microsoft.com/office/word/2016/wordml/cid" xmlns:w16se="http://schemas.microsoft.com/office/word/2015/wordml/symex" mc:Ignorable="w14 w15 w16se w16cid">
+<w:styles xmlns:mc="http://schemas.openxmlformats.org/markup-compatibility/2006" xmlns:r="http://schemas.openxmlformats.org/officeDocument/2006/relationships" xmlns:w="http://schemas.openxmlformats.org/wordprocessingml/2006/main" xmlns:w14="http://schemas.microsoft.com/office/word/2010/wordml" xmlns:w15="http://schemas.microsoft.com/office/word/2012/wordml" xmlns:w16cex="http://schemas.microsoft.com/office/word/2018/wordml/cex" xmlns:w16cid="http://schemas.microsoft.com/office/word/2016/wordml/cid" xmlns:w16="http://schemas.microsoft.com/office/word/2018/wordml" xmlns:w16se="http://schemas.microsoft.com/office/word/2015/wordml/symex" mc:Ignorable="w14 w15 w16se w16cid w16 w16cex">
   <w:docDefaults>
     <w:rPrDefault>
       <w:rPr>

</xml_diff>

<commit_message>
Inclui processos da FHEMIG
</commit_message>
<xml_diff>
--- a/contratacoes-covid19/dicionariodadoscoronavirus.docx
+++ b/contratacoes-covid19/dicionariodadoscoronavirus.docx
@@ -49,8 +49,18 @@
           <w:i/>
           <w:sz w:val="24"/>
         </w:rPr>
-        <w:t xml:space="preserve"> decorrentes do coronavírus</w:t>
+        <w:t xml:space="preserve"> decorrentes do </w:t>
       </w:r>
+      <w:proofErr w:type="spellStart"/>
+      <w:r>
+        <w:rPr>
+          <w:b/>
+          <w:i/>
+          <w:sz w:val="24"/>
+        </w:rPr>
+        <w:t>coronavírus</w:t>
+      </w:r>
+      <w:proofErr w:type="spellEnd"/>
     </w:p>
     <w:p>
       <w:pPr>
@@ -93,8 +103,16 @@
         <w:rPr>
           <w:i/>
         </w:rPr>
-        <w:t>para enfrentamento da emergência de saúde pública de importância internacional decorrente do coronavírus</w:t>
+        <w:t xml:space="preserve">para enfrentamento da emergência de saúde pública de importância internacional decorrente do </w:t>
       </w:r>
+      <w:proofErr w:type="spellStart"/>
+      <w:r>
+        <w:rPr>
+          <w:i/>
+        </w:rPr>
+        <w:t>coronavírus</w:t>
+      </w:r>
+      <w:proofErr w:type="spellEnd"/>
       <w:r>
         <w:rPr>
           <w:i/>
@@ -124,6 +142,12 @@
           <w:i/>
         </w:rPr>
         <w:t xml:space="preserve"> Lei Federal n. 13.979 de 06 de fevereiro de 2020</w:t>
+      </w:r>
+      <w:r>
+        <w:rPr>
+          <w:i/>
+        </w:rPr>
+        <w:t xml:space="preserve"> e na Lei Estadual nº 23.640, de 14 de abril de 2020</w:t>
       </w:r>
       <w:r>
         <w:rPr>
@@ -177,13 +201,13 @@
     <w:tbl>
       <w:tblPr>
         <w:tblStyle w:val="Tabelacomgrade"/>
-        <w:tblW w:w="8500" w:type="dxa"/>
+        <w:tblW w:w="9613" w:type="dxa"/>
         <w:tblLook w:val="04A0" w:firstRow="1" w:lastRow="0" w:firstColumn="1" w:lastColumn="0" w:noHBand="0" w:noVBand="1"/>
       </w:tblPr>
       <w:tblGrid>
         <w:gridCol w:w="783"/>
-        <w:gridCol w:w="2614"/>
-        <w:gridCol w:w="993"/>
+        <w:gridCol w:w="3835"/>
+        <w:gridCol w:w="885"/>
         <w:gridCol w:w="4110"/>
       </w:tblGrid>
       <w:tr>
@@ -219,7 +243,7 @@
         </w:tc>
         <w:tc>
           <w:tcPr>
-            <w:tcW w:w="2614" w:type="dxa"/>
+            <w:tcW w:w="3835" w:type="dxa"/>
             <w:noWrap/>
             <w:vAlign w:val="center"/>
             <w:hideMark/>
@@ -248,7 +272,7 @@
         </w:tc>
         <w:tc>
           <w:tcPr>
-            <w:tcW w:w="993" w:type="dxa"/>
+            <w:tcW w:w="885" w:type="dxa"/>
             <w:vAlign w:val="center"/>
           </w:tcPr>
           <w:p>
@@ -337,9 +361,259 @@
         </w:tc>
         <w:tc>
           <w:tcPr>
-            <w:tcW w:w="2614" w:type="dxa"/>
+            <w:tcW w:w="3835" w:type="dxa"/>
             <w:noWrap/>
             <w:vAlign w:val="center"/>
+          </w:tcPr>
+          <w:p>
+            <w:pPr>
+              <w:rPr>
+                <w:rFonts w:ascii="Calibri" w:eastAsia="Times New Roman" w:hAnsi="Calibri" w:cs="Times New Roman"/>
+                <w:color w:val="000000"/>
+                <w:sz w:val="20"/>
+                <w:szCs w:val="20"/>
+                <w:lang w:eastAsia="pt-BR"/>
+              </w:rPr>
+            </w:pPr>
+            <w:r>
+              <w:rPr>
+                <w:rFonts w:ascii="Calibri" w:eastAsia="Times New Roman" w:hAnsi="Calibri" w:cs="Times New Roman"/>
+                <w:color w:val="000000"/>
+                <w:sz w:val="20"/>
+                <w:szCs w:val="20"/>
+                <w:lang w:eastAsia="pt-BR"/>
+              </w:rPr>
+              <w:t>NUMERO_</w:t>
+            </w:r>
+            <w:r>
+              <w:rPr>
+                <w:rFonts w:ascii="Calibri" w:eastAsia="Times New Roman" w:hAnsi="Calibri" w:cs="Times New Roman"/>
+                <w:color w:val="000000"/>
+                <w:sz w:val="20"/>
+                <w:szCs w:val="20"/>
+                <w:lang w:eastAsia="pt-BR"/>
+              </w:rPr>
+              <w:t>PROCESSO_COMPRA</w:t>
+            </w:r>
+          </w:p>
+        </w:tc>
+        <w:tc>
+          <w:tcPr>
+            <w:tcW w:w="885" w:type="dxa"/>
+            <w:vAlign w:val="center"/>
+          </w:tcPr>
+          <w:p>
+            <w:pPr>
+              <w:rPr>
+                <w:rFonts w:ascii="Calibri" w:eastAsia="Times New Roman" w:hAnsi="Calibri" w:cs="Times New Roman"/>
+                <w:color w:val="000000"/>
+                <w:sz w:val="20"/>
+                <w:szCs w:val="20"/>
+                <w:lang w:eastAsia="pt-BR"/>
+              </w:rPr>
+            </w:pPr>
+            <w:r>
+              <w:rPr>
+                <w:rFonts w:ascii="Calibri" w:eastAsia="Times New Roman" w:hAnsi="Calibri" w:cs="Times New Roman"/>
+                <w:color w:val="000000"/>
+                <w:sz w:val="20"/>
+                <w:szCs w:val="20"/>
+                <w:lang w:eastAsia="pt-BR"/>
+              </w:rPr>
+              <w:t>Texto</w:t>
+            </w:r>
+          </w:p>
+        </w:tc>
+        <w:tc>
+          <w:tcPr>
+            <w:tcW w:w="4110" w:type="dxa"/>
+            <w:vAlign w:val="center"/>
+          </w:tcPr>
+          <w:p>
+            <w:pPr>
+              <w:rPr>
+                <w:rFonts w:ascii="Calibri" w:eastAsia="Times New Roman" w:hAnsi="Calibri" w:cs="Times New Roman"/>
+                <w:color w:val="000000"/>
+                <w:sz w:val="20"/>
+                <w:szCs w:val="20"/>
+                <w:lang w:eastAsia="pt-BR"/>
+              </w:rPr>
+            </w:pPr>
+            <w:r>
+              <w:rPr>
+                <w:rFonts w:ascii="Calibri" w:eastAsia="Times New Roman" w:hAnsi="Calibri" w:cs="Times New Roman"/>
+                <w:color w:val="000000"/>
+                <w:sz w:val="20"/>
+                <w:szCs w:val="20"/>
+                <w:lang w:eastAsia="pt-BR"/>
+              </w:rPr>
+              <w:t>Número identificador do processo de compras no Portal de Compras</w:t>
+            </w:r>
+          </w:p>
+        </w:tc>
+      </w:tr>
+      <w:tr>
+        <w:trPr>
+          <w:trHeight w:val="510"/>
+        </w:trPr>
+        <w:tc>
+          <w:tcPr>
+            <w:tcW w:w="783" w:type="dxa"/>
+            <w:vAlign w:val="center"/>
+          </w:tcPr>
+          <w:p>
+            <w:pPr>
+              <w:jc w:val="center"/>
+              <w:rPr>
+                <w:rFonts w:ascii="Calibri" w:eastAsia="Times New Roman" w:hAnsi="Calibri" w:cs="Times New Roman"/>
+                <w:color w:val="000000"/>
+                <w:sz w:val="20"/>
+                <w:szCs w:val="20"/>
+                <w:lang w:eastAsia="pt-BR"/>
+              </w:rPr>
+            </w:pPr>
+            <w:r>
+              <w:rPr>
+                <w:rFonts w:ascii="Calibri" w:eastAsia="Times New Roman" w:hAnsi="Calibri" w:cs="Times New Roman"/>
+                <w:color w:val="000000"/>
+                <w:sz w:val="20"/>
+                <w:szCs w:val="20"/>
+                <w:lang w:eastAsia="pt-BR"/>
+              </w:rPr>
+              <w:t>2.</w:t>
+            </w:r>
+          </w:p>
+        </w:tc>
+        <w:tc>
+          <w:tcPr>
+            <w:tcW w:w="3835" w:type="dxa"/>
+            <w:noWrap/>
+            <w:vAlign w:val="center"/>
+          </w:tcPr>
+          <w:p>
+            <w:pPr>
+              <w:rPr>
+                <w:rFonts w:ascii="Calibri" w:eastAsia="Times New Roman" w:hAnsi="Calibri" w:cs="Times New Roman"/>
+                <w:color w:val="000000"/>
+                <w:sz w:val="20"/>
+                <w:szCs w:val="20"/>
+                <w:lang w:eastAsia="pt-BR"/>
+              </w:rPr>
+            </w:pPr>
+            <w:r>
+              <w:rPr>
+                <w:rFonts w:ascii="Calibri" w:eastAsia="Times New Roman" w:hAnsi="Calibri" w:cs="Times New Roman"/>
+                <w:color w:val="000000"/>
+                <w:sz w:val="20"/>
+                <w:szCs w:val="20"/>
+                <w:lang w:eastAsia="pt-BR"/>
+              </w:rPr>
+              <w:t>CADASTRAMENTO_PROCESSO</w:t>
+            </w:r>
+          </w:p>
+        </w:tc>
+        <w:tc>
+          <w:tcPr>
+            <w:tcW w:w="885" w:type="dxa"/>
+            <w:vAlign w:val="center"/>
+          </w:tcPr>
+          <w:p>
+            <w:pPr>
+              <w:rPr>
+                <w:rFonts w:ascii="Calibri" w:eastAsia="Times New Roman" w:hAnsi="Calibri" w:cs="Times New Roman"/>
+                <w:color w:val="000000"/>
+                <w:sz w:val="20"/>
+                <w:szCs w:val="20"/>
+                <w:lang w:eastAsia="pt-BR"/>
+              </w:rPr>
+            </w:pPr>
+            <w:r>
+              <w:rPr>
+                <w:rFonts w:ascii="Calibri" w:eastAsia="Times New Roman" w:hAnsi="Calibri" w:cs="Times New Roman"/>
+                <w:color w:val="000000"/>
+                <w:sz w:val="20"/>
+                <w:szCs w:val="20"/>
+                <w:lang w:eastAsia="pt-BR"/>
+              </w:rPr>
+              <w:t>Número</w:t>
+            </w:r>
+          </w:p>
+        </w:tc>
+        <w:tc>
+          <w:tcPr>
+            <w:tcW w:w="4110" w:type="dxa"/>
+            <w:vAlign w:val="center"/>
+          </w:tcPr>
+          <w:p>
+            <w:pPr>
+              <w:rPr>
+                <w:rFonts w:ascii="Calibri" w:eastAsia="Times New Roman" w:hAnsi="Calibri" w:cs="Times New Roman"/>
+                <w:color w:val="000000"/>
+                <w:sz w:val="20"/>
+                <w:szCs w:val="20"/>
+                <w:lang w:eastAsia="pt-BR"/>
+              </w:rPr>
+            </w:pPr>
+            <w:r>
+              <w:rPr>
+                <w:rFonts w:ascii="Calibri" w:eastAsia="Times New Roman" w:hAnsi="Calibri" w:cs="Times New Roman"/>
+                <w:color w:val="000000"/>
+                <w:sz w:val="20"/>
+                <w:szCs w:val="20"/>
+                <w:lang w:eastAsia="pt-BR"/>
+              </w:rPr>
+              <w:t>Data do cadastro do processo de compras</w:t>
+            </w:r>
+          </w:p>
+        </w:tc>
+      </w:tr>
+      <w:tr>
+        <w:trPr>
+          <w:trHeight w:val="765"/>
+        </w:trPr>
+        <w:tc>
+          <w:tcPr>
+            <w:tcW w:w="783" w:type="dxa"/>
+            <w:vAlign w:val="center"/>
+          </w:tcPr>
+          <w:p>
+            <w:pPr>
+              <w:jc w:val="center"/>
+              <w:rPr>
+                <w:rFonts w:ascii="Calibri" w:eastAsia="Times New Roman" w:hAnsi="Calibri" w:cs="Times New Roman"/>
+                <w:color w:val="000000"/>
+                <w:sz w:val="20"/>
+                <w:szCs w:val="20"/>
+                <w:lang w:eastAsia="pt-BR"/>
+              </w:rPr>
+            </w:pPr>
+            <w:r>
+              <w:rPr>
+                <w:rFonts w:ascii="Calibri" w:eastAsia="Times New Roman" w:hAnsi="Calibri" w:cs="Times New Roman"/>
+                <w:color w:val="000000"/>
+                <w:sz w:val="20"/>
+                <w:szCs w:val="20"/>
+                <w:lang w:eastAsia="pt-BR"/>
+              </w:rPr>
+              <w:t>3</w:t>
+            </w:r>
+            <w:r>
+              <w:rPr>
+                <w:rFonts w:ascii="Calibri" w:eastAsia="Times New Roman" w:hAnsi="Calibri" w:cs="Times New Roman"/>
+                <w:color w:val="000000"/>
+                <w:sz w:val="20"/>
+                <w:szCs w:val="20"/>
+                <w:lang w:eastAsia="pt-BR"/>
+              </w:rPr>
+              <w:t>.</w:t>
+            </w:r>
+          </w:p>
+        </w:tc>
+        <w:tc>
+          <w:tcPr>
+            <w:tcW w:w="3835" w:type="dxa"/>
+            <w:noWrap/>
+            <w:vAlign w:val="center"/>
             <w:hideMark/>
           </w:tcPr>
           <w:p>
@@ -360,34 +634,44 @@
                 <w:szCs w:val="20"/>
                 <w:lang w:eastAsia="pt-BR"/>
               </w:rPr>
-              <w:t>ANO</w:t>
-            </w:r>
-          </w:p>
-        </w:tc>
-        <w:tc>
-          <w:tcPr>
-            <w:tcW w:w="993" w:type="dxa"/>
-            <w:vAlign w:val="center"/>
-          </w:tcPr>
-          <w:p>
-            <w:pPr>
-              <w:rPr>
-                <w:rFonts w:ascii="Calibri" w:eastAsia="Times New Roman" w:hAnsi="Calibri" w:cs="Times New Roman"/>
-                <w:color w:val="000000"/>
-                <w:sz w:val="20"/>
-                <w:szCs w:val="20"/>
-                <w:lang w:eastAsia="pt-BR"/>
-              </w:rPr>
-            </w:pPr>
-            <w:r>
-              <w:rPr>
-                <w:rFonts w:ascii="Calibri" w:eastAsia="Times New Roman" w:hAnsi="Calibri" w:cs="Times New Roman"/>
-                <w:color w:val="000000"/>
-                <w:sz w:val="20"/>
-                <w:szCs w:val="20"/>
-                <w:lang w:eastAsia="pt-BR"/>
-              </w:rPr>
-              <w:t>Número</w:t>
+              <w:t>OBJETO</w:t>
+            </w:r>
+            <w:r>
+              <w:rPr>
+                <w:rFonts w:ascii="Calibri" w:eastAsia="Times New Roman" w:hAnsi="Calibri" w:cs="Times New Roman"/>
+                <w:color w:val="000000"/>
+                <w:sz w:val="20"/>
+                <w:szCs w:val="20"/>
+                <w:lang w:eastAsia="pt-BR"/>
+              </w:rPr>
+              <w:t>_PROCESSO</w:t>
+            </w:r>
+          </w:p>
+        </w:tc>
+        <w:tc>
+          <w:tcPr>
+            <w:tcW w:w="885" w:type="dxa"/>
+            <w:vAlign w:val="center"/>
+          </w:tcPr>
+          <w:p>
+            <w:pPr>
+              <w:rPr>
+                <w:rFonts w:ascii="Calibri" w:eastAsia="Times New Roman" w:hAnsi="Calibri" w:cs="Times New Roman"/>
+                <w:color w:val="000000"/>
+                <w:sz w:val="20"/>
+                <w:szCs w:val="20"/>
+                <w:lang w:eastAsia="pt-BR"/>
+              </w:rPr>
+            </w:pPr>
+            <w:r>
+              <w:rPr>
+                <w:rFonts w:ascii="Calibri" w:eastAsia="Times New Roman" w:hAnsi="Calibri" w:cs="Times New Roman"/>
+                <w:color w:val="000000"/>
+                <w:sz w:val="20"/>
+                <w:szCs w:val="20"/>
+                <w:lang w:eastAsia="pt-BR"/>
+              </w:rPr>
+              <w:t>Texto</w:t>
             </w:r>
           </w:p>
         </w:tc>
@@ -415,37 +699,321 @@
                 <w:szCs w:val="20"/>
                 <w:lang w:eastAsia="pt-BR"/>
               </w:rPr>
-              <w:t>Ano</w:t>
-            </w:r>
-            <w:r>
-              <w:rPr>
-                <w:rFonts w:ascii="Calibri" w:eastAsia="Times New Roman" w:hAnsi="Calibri" w:cs="Times New Roman"/>
-                <w:color w:val="000000"/>
-                <w:sz w:val="20"/>
-                <w:szCs w:val="20"/>
-                <w:lang w:eastAsia="pt-BR"/>
-              </w:rPr>
-              <w:t>, com quatro dígitos,</w:t>
-            </w:r>
-            <w:r>
-              <w:rPr>
-                <w:rFonts w:ascii="Calibri" w:eastAsia="Times New Roman" w:hAnsi="Calibri" w:cs="Times New Roman"/>
-                <w:color w:val="000000"/>
-                <w:sz w:val="20"/>
-                <w:szCs w:val="20"/>
-                <w:lang w:eastAsia="pt-BR"/>
-              </w:rPr>
-              <w:t xml:space="preserve"> de publicação no Diário Oficial do Estado do ato que autorizou </w:t>
-            </w:r>
-            <w:r>
-              <w:rPr>
-                <w:rFonts w:ascii="Calibri" w:eastAsia="Times New Roman" w:hAnsi="Calibri" w:cs="Times New Roman"/>
-                <w:color w:val="000000"/>
-                <w:sz w:val="20"/>
-                <w:szCs w:val="20"/>
-                <w:lang w:eastAsia="pt-BR"/>
-              </w:rPr>
-              <w:t>a contratação</w:t>
+              <w:t>Descrição dos bens e serviços que estão sendo comprados e sua finalidade</w:t>
+            </w:r>
+          </w:p>
+        </w:tc>
+      </w:tr>
+      <w:tr>
+        <w:trPr>
+          <w:trHeight w:val="510"/>
+        </w:trPr>
+        <w:tc>
+          <w:tcPr>
+            <w:tcW w:w="783" w:type="dxa"/>
+            <w:vAlign w:val="center"/>
+          </w:tcPr>
+          <w:p>
+            <w:pPr>
+              <w:jc w:val="center"/>
+              <w:rPr>
+                <w:rFonts w:ascii="Calibri" w:eastAsia="Times New Roman" w:hAnsi="Calibri" w:cs="Times New Roman"/>
+                <w:color w:val="000000"/>
+                <w:sz w:val="20"/>
+                <w:szCs w:val="20"/>
+                <w:lang w:eastAsia="pt-BR"/>
+              </w:rPr>
+            </w:pPr>
+            <w:r>
+              <w:rPr>
+                <w:rFonts w:ascii="Calibri" w:eastAsia="Times New Roman" w:hAnsi="Calibri" w:cs="Times New Roman"/>
+                <w:color w:val="000000"/>
+                <w:sz w:val="20"/>
+                <w:szCs w:val="20"/>
+                <w:lang w:eastAsia="pt-BR"/>
+              </w:rPr>
+              <w:t>4</w:t>
+            </w:r>
+            <w:r>
+              <w:rPr>
+                <w:rFonts w:ascii="Calibri" w:eastAsia="Times New Roman" w:hAnsi="Calibri" w:cs="Times New Roman"/>
+                <w:color w:val="000000"/>
+                <w:sz w:val="20"/>
+                <w:szCs w:val="20"/>
+                <w:lang w:eastAsia="pt-BR"/>
+              </w:rPr>
+              <w:t>.</w:t>
+            </w:r>
+          </w:p>
+        </w:tc>
+        <w:tc>
+          <w:tcPr>
+            <w:tcW w:w="3835" w:type="dxa"/>
+            <w:noWrap/>
+            <w:vAlign w:val="center"/>
+            <w:hideMark/>
+          </w:tcPr>
+          <w:p>
+            <w:pPr>
+              <w:rPr>
+                <w:rFonts w:ascii="Calibri" w:eastAsia="Times New Roman" w:hAnsi="Calibri" w:cs="Times New Roman"/>
+                <w:color w:val="000000"/>
+                <w:sz w:val="20"/>
+                <w:szCs w:val="20"/>
+                <w:lang w:eastAsia="pt-BR"/>
+              </w:rPr>
+            </w:pPr>
+            <w:r>
+              <w:rPr>
+                <w:rFonts w:ascii="Calibri" w:eastAsia="Times New Roman" w:hAnsi="Calibri" w:cs="Times New Roman"/>
+                <w:color w:val="000000"/>
+                <w:sz w:val="20"/>
+                <w:szCs w:val="20"/>
+                <w:lang w:eastAsia="pt-BR"/>
+              </w:rPr>
+              <w:t>PROCESSO</w:t>
+            </w:r>
+            <w:r>
+              <w:rPr>
+                <w:rFonts w:ascii="Calibri" w:eastAsia="Times New Roman" w:hAnsi="Calibri" w:cs="Times New Roman"/>
+                <w:color w:val="000000"/>
+                <w:sz w:val="20"/>
+                <w:szCs w:val="20"/>
+                <w:lang w:eastAsia="pt-BR"/>
+              </w:rPr>
+              <w:t>_</w:t>
+            </w:r>
+            <w:r>
+              <w:rPr>
+                <w:rFonts w:ascii="Calibri" w:eastAsia="Times New Roman" w:hAnsi="Calibri" w:cs="Times New Roman"/>
+                <w:color w:val="000000"/>
+                <w:sz w:val="20"/>
+                <w:szCs w:val="20"/>
+                <w:lang w:eastAsia="pt-BR"/>
+              </w:rPr>
+              <w:t>SEI</w:t>
+            </w:r>
+          </w:p>
+        </w:tc>
+        <w:tc>
+          <w:tcPr>
+            <w:tcW w:w="885" w:type="dxa"/>
+            <w:vAlign w:val="center"/>
+          </w:tcPr>
+          <w:p>
+            <w:pPr>
+              <w:rPr>
+                <w:rFonts w:ascii="Calibri" w:eastAsia="Times New Roman" w:hAnsi="Calibri" w:cs="Times New Roman"/>
+                <w:color w:val="000000"/>
+                <w:sz w:val="20"/>
+                <w:szCs w:val="20"/>
+                <w:lang w:eastAsia="pt-BR"/>
+              </w:rPr>
+            </w:pPr>
+            <w:r>
+              <w:rPr>
+                <w:rFonts w:ascii="Calibri" w:eastAsia="Times New Roman" w:hAnsi="Calibri" w:cs="Times New Roman"/>
+                <w:color w:val="000000"/>
+                <w:sz w:val="20"/>
+                <w:szCs w:val="20"/>
+                <w:lang w:eastAsia="pt-BR"/>
+              </w:rPr>
+              <w:t>Texto</w:t>
+            </w:r>
+          </w:p>
+        </w:tc>
+        <w:tc>
+          <w:tcPr>
+            <w:tcW w:w="4110" w:type="dxa"/>
+            <w:vAlign w:val="center"/>
+            <w:hideMark/>
+          </w:tcPr>
+          <w:p>
+            <w:pPr>
+              <w:rPr>
+                <w:rFonts w:ascii="Calibri" w:eastAsia="Times New Roman" w:hAnsi="Calibri" w:cs="Times New Roman"/>
+                <w:color w:val="000000"/>
+                <w:sz w:val="20"/>
+                <w:szCs w:val="20"/>
+                <w:lang w:eastAsia="pt-BR"/>
+              </w:rPr>
+            </w:pPr>
+            <w:r>
+              <w:rPr>
+                <w:rFonts w:ascii="Calibri" w:eastAsia="Times New Roman" w:hAnsi="Calibri" w:cs="Times New Roman"/>
+                <w:color w:val="000000"/>
+                <w:sz w:val="20"/>
+                <w:szCs w:val="20"/>
+                <w:lang w:eastAsia="pt-BR"/>
+              </w:rPr>
+              <w:t>Número do processo eletrônico no Sistema Eletrônico de Informações (SEI)</w:t>
+            </w:r>
+            <w:r>
+              <w:rPr>
+                <w:rFonts w:ascii="Calibri" w:eastAsia="Times New Roman" w:hAnsi="Calibri" w:cs="Times New Roman"/>
+                <w:color w:val="000000"/>
+                <w:sz w:val="20"/>
+                <w:szCs w:val="20"/>
+                <w:lang w:eastAsia="pt-BR"/>
+              </w:rPr>
+              <w:t xml:space="preserve"> que identifica a contratação </w:t>
+            </w:r>
+          </w:p>
+        </w:tc>
+      </w:tr>
+      <w:tr>
+        <w:trPr>
+          <w:trHeight w:val="510"/>
+        </w:trPr>
+        <w:tc>
+          <w:tcPr>
+            <w:tcW w:w="783" w:type="dxa"/>
+            <w:vAlign w:val="center"/>
+          </w:tcPr>
+          <w:p>
+            <w:pPr>
+              <w:jc w:val="center"/>
+              <w:rPr>
+                <w:rFonts w:ascii="Calibri" w:eastAsia="Times New Roman" w:hAnsi="Calibri" w:cs="Times New Roman"/>
+                <w:color w:val="000000"/>
+                <w:sz w:val="20"/>
+                <w:szCs w:val="20"/>
+                <w:lang w:eastAsia="pt-BR"/>
+              </w:rPr>
+            </w:pPr>
+            <w:r>
+              <w:rPr>
+                <w:rFonts w:ascii="Calibri" w:eastAsia="Times New Roman" w:hAnsi="Calibri" w:cs="Times New Roman"/>
+                <w:color w:val="000000"/>
+                <w:sz w:val="20"/>
+                <w:szCs w:val="20"/>
+                <w:lang w:eastAsia="pt-BR"/>
+              </w:rPr>
+              <w:t>5</w:t>
+            </w:r>
+            <w:r>
+              <w:rPr>
+                <w:rFonts w:ascii="Calibri" w:eastAsia="Times New Roman" w:hAnsi="Calibri" w:cs="Times New Roman"/>
+                <w:color w:val="000000"/>
+                <w:sz w:val="20"/>
+                <w:szCs w:val="20"/>
+                <w:lang w:eastAsia="pt-BR"/>
+              </w:rPr>
+              <w:t>.</w:t>
+            </w:r>
+          </w:p>
+        </w:tc>
+        <w:tc>
+          <w:tcPr>
+            <w:tcW w:w="3835" w:type="dxa"/>
+            <w:noWrap/>
+            <w:vAlign w:val="center"/>
+            <w:hideMark/>
+          </w:tcPr>
+          <w:p>
+            <w:pPr>
+              <w:rPr>
+                <w:rFonts w:ascii="Calibri" w:eastAsia="Times New Roman" w:hAnsi="Calibri" w:cs="Times New Roman"/>
+                <w:color w:val="000000"/>
+                <w:sz w:val="20"/>
+                <w:szCs w:val="20"/>
+                <w:lang w:eastAsia="pt-BR"/>
+              </w:rPr>
+            </w:pPr>
+            <w:r>
+              <w:rPr>
+                <w:rFonts w:ascii="Calibri" w:eastAsia="Times New Roman" w:hAnsi="Calibri" w:cs="Times New Roman"/>
+                <w:color w:val="000000"/>
+                <w:sz w:val="20"/>
+                <w:szCs w:val="20"/>
+                <w:lang w:eastAsia="pt-BR"/>
+              </w:rPr>
+              <w:t>LINK</w:t>
+            </w:r>
+            <w:r>
+              <w:rPr>
+                <w:rFonts w:ascii="Calibri" w:eastAsia="Times New Roman" w:hAnsi="Calibri" w:cs="Times New Roman"/>
+                <w:color w:val="000000"/>
+                <w:sz w:val="20"/>
+                <w:szCs w:val="20"/>
+                <w:lang w:eastAsia="pt-BR"/>
+              </w:rPr>
+              <w:t>_</w:t>
+            </w:r>
+            <w:r>
+              <w:rPr>
+                <w:rFonts w:ascii="Calibri" w:eastAsia="Times New Roman" w:hAnsi="Calibri" w:cs="Times New Roman"/>
+                <w:color w:val="000000"/>
+                <w:sz w:val="20"/>
+                <w:szCs w:val="20"/>
+                <w:lang w:eastAsia="pt-BR"/>
+              </w:rPr>
+              <w:t>SEI</w:t>
+            </w:r>
+          </w:p>
+        </w:tc>
+        <w:tc>
+          <w:tcPr>
+            <w:tcW w:w="885" w:type="dxa"/>
+            <w:vAlign w:val="center"/>
+          </w:tcPr>
+          <w:p>
+            <w:pPr>
+              <w:rPr>
+                <w:rFonts w:ascii="Calibri" w:eastAsia="Times New Roman" w:hAnsi="Calibri" w:cs="Times New Roman"/>
+                <w:color w:val="000000"/>
+                <w:sz w:val="20"/>
+                <w:szCs w:val="20"/>
+                <w:lang w:eastAsia="pt-BR"/>
+              </w:rPr>
+            </w:pPr>
+            <w:r>
+              <w:rPr>
+                <w:rFonts w:ascii="Calibri" w:eastAsia="Times New Roman" w:hAnsi="Calibri" w:cs="Times New Roman"/>
+                <w:color w:val="000000"/>
+                <w:sz w:val="20"/>
+                <w:szCs w:val="20"/>
+                <w:lang w:eastAsia="pt-BR"/>
+              </w:rPr>
+              <w:t>Texto</w:t>
+            </w:r>
+          </w:p>
+        </w:tc>
+        <w:tc>
+          <w:tcPr>
+            <w:tcW w:w="4110" w:type="dxa"/>
+            <w:vAlign w:val="center"/>
+            <w:hideMark/>
+          </w:tcPr>
+          <w:p>
+            <w:pPr>
+              <w:rPr>
+                <w:rFonts w:ascii="Calibri" w:eastAsia="Times New Roman" w:hAnsi="Calibri" w:cs="Times New Roman"/>
+                <w:color w:val="000000"/>
+                <w:sz w:val="20"/>
+                <w:szCs w:val="20"/>
+                <w:lang w:eastAsia="pt-BR"/>
+              </w:rPr>
+            </w:pPr>
+            <w:r>
+              <w:rPr>
+                <w:rFonts w:ascii="Calibri" w:eastAsia="Times New Roman" w:hAnsi="Calibri" w:cs="Times New Roman"/>
+                <w:color w:val="000000"/>
+                <w:sz w:val="20"/>
+                <w:szCs w:val="20"/>
+                <w:lang w:eastAsia="pt-BR"/>
+              </w:rPr>
+              <w:t xml:space="preserve">Link para consulta do </w:t>
+            </w:r>
+            <w:r>
+              <w:rPr>
+                <w:rFonts w:ascii="Calibri" w:eastAsia="Times New Roman" w:hAnsi="Calibri" w:cs="Times New Roman"/>
+                <w:color w:val="000000"/>
+                <w:sz w:val="20"/>
+                <w:szCs w:val="20"/>
+                <w:lang w:eastAsia="pt-BR"/>
+              </w:rPr>
+              <w:t>processo eletrônico no Sistema Eletrônico de Informações (SEI)</w:t>
             </w:r>
             <w:r>
               <w:rPr>
@@ -488,13 +1056,23 @@
                 <w:szCs w:val="20"/>
                 <w:lang w:eastAsia="pt-BR"/>
               </w:rPr>
-              <w:t>2.</w:t>
-            </w:r>
-          </w:p>
-        </w:tc>
-        <w:tc>
-          <w:tcPr>
-            <w:tcW w:w="2614" w:type="dxa"/>
+              <w:t>6</w:t>
+            </w:r>
+            <w:r>
+              <w:rPr>
+                <w:rFonts w:ascii="Calibri" w:eastAsia="Times New Roman" w:hAnsi="Calibri" w:cs="Times New Roman"/>
+                <w:color w:val="000000"/>
+                <w:sz w:val="20"/>
+                <w:szCs w:val="20"/>
+                <w:lang w:eastAsia="pt-BR"/>
+              </w:rPr>
+              <w:t>.</w:t>
+            </w:r>
+          </w:p>
+        </w:tc>
+        <w:tc>
+          <w:tcPr>
+            <w:tcW w:w="3835" w:type="dxa"/>
             <w:noWrap/>
             <w:vAlign w:val="center"/>
             <w:hideMark/>
@@ -519,11 +1097,21 @@
               </w:rPr>
               <w:t>CODIGO_ORGAO_ENTIDADE</w:t>
             </w:r>
-          </w:p>
-        </w:tc>
-        <w:tc>
-          <w:tcPr>
-            <w:tcW w:w="993" w:type="dxa"/>
+            <w:r>
+              <w:rPr>
+                <w:rFonts w:ascii="Calibri" w:eastAsia="Times New Roman" w:hAnsi="Calibri" w:cs="Times New Roman"/>
+                <w:color w:val="000000"/>
+                <w:sz w:val="20"/>
+                <w:szCs w:val="20"/>
+                <w:lang w:eastAsia="pt-BR"/>
+              </w:rPr>
+              <w:t>_DEMANDANTE</w:t>
+            </w:r>
+          </w:p>
+        </w:tc>
+        <w:tc>
+          <w:tcPr>
+            <w:tcW w:w="885" w:type="dxa"/>
             <w:vAlign w:val="center"/>
           </w:tcPr>
           <w:p>
@@ -582,7 +1170,7 @@
                 <w:szCs w:val="20"/>
                 <w:lang w:eastAsia="pt-BR"/>
               </w:rPr>
-              <w:t>contratante</w:t>
+              <w:t>demandante</w:t>
             </w:r>
           </w:p>
         </w:tc>
@@ -615,13 +1203,404 @@
                 <w:szCs w:val="20"/>
                 <w:lang w:eastAsia="pt-BR"/>
               </w:rPr>
+              <w:t>7</w:t>
+            </w:r>
+            <w:r>
+              <w:rPr>
+                <w:rFonts w:ascii="Calibri" w:eastAsia="Times New Roman" w:hAnsi="Calibri" w:cs="Times New Roman"/>
+                <w:color w:val="000000"/>
+                <w:sz w:val="20"/>
+                <w:szCs w:val="20"/>
+                <w:lang w:eastAsia="pt-BR"/>
+              </w:rPr>
+              <w:t>.</w:t>
+            </w:r>
+          </w:p>
+        </w:tc>
+        <w:tc>
+          <w:tcPr>
+            <w:tcW w:w="3835" w:type="dxa"/>
+            <w:noWrap/>
+            <w:vAlign w:val="center"/>
+            <w:hideMark/>
+          </w:tcPr>
+          <w:p>
+            <w:pPr>
+              <w:rPr>
+                <w:rFonts w:ascii="Calibri" w:eastAsia="Times New Roman" w:hAnsi="Calibri" w:cs="Times New Roman"/>
+                <w:color w:val="000000"/>
+                <w:sz w:val="20"/>
+                <w:szCs w:val="20"/>
+                <w:lang w:eastAsia="pt-BR"/>
+              </w:rPr>
+            </w:pPr>
+            <w:r>
+              <w:rPr>
+                <w:rFonts w:ascii="Calibri" w:eastAsia="Times New Roman" w:hAnsi="Calibri" w:cs="Times New Roman"/>
+                <w:color w:val="000000"/>
+                <w:sz w:val="20"/>
+                <w:szCs w:val="20"/>
+                <w:lang w:eastAsia="pt-BR"/>
+              </w:rPr>
+              <w:t>ORGAO_ENTIDADE</w:t>
+            </w:r>
+            <w:r>
+              <w:rPr>
+                <w:rFonts w:ascii="Calibri" w:eastAsia="Times New Roman" w:hAnsi="Calibri" w:cs="Times New Roman"/>
+                <w:color w:val="000000"/>
+                <w:sz w:val="20"/>
+                <w:szCs w:val="20"/>
+                <w:lang w:eastAsia="pt-BR"/>
+              </w:rPr>
+              <w:t>_DEMANDANTE</w:t>
+            </w:r>
+          </w:p>
+        </w:tc>
+        <w:tc>
+          <w:tcPr>
+            <w:tcW w:w="885" w:type="dxa"/>
+            <w:vAlign w:val="center"/>
+          </w:tcPr>
+          <w:p>
+            <w:pPr>
+              <w:rPr>
+                <w:rFonts w:ascii="Calibri" w:eastAsia="Times New Roman" w:hAnsi="Calibri" w:cs="Times New Roman"/>
+                <w:color w:val="000000"/>
+                <w:sz w:val="20"/>
+                <w:szCs w:val="20"/>
+                <w:lang w:eastAsia="pt-BR"/>
+              </w:rPr>
+            </w:pPr>
+            <w:r>
+              <w:rPr>
+                <w:rFonts w:ascii="Calibri" w:eastAsia="Times New Roman" w:hAnsi="Calibri" w:cs="Times New Roman"/>
+                <w:color w:val="000000"/>
+                <w:sz w:val="20"/>
+                <w:szCs w:val="20"/>
+                <w:lang w:eastAsia="pt-BR"/>
+              </w:rPr>
+              <w:t>Texto</w:t>
+            </w:r>
+          </w:p>
+        </w:tc>
+        <w:tc>
+          <w:tcPr>
+            <w:tcW w:w="4110" w:type="dxa"/>
+            <w:vAlign w:val="center"/>
+            <w:hideMark/>
+          </w:tcPr>
+          <w:p>
+            <w:pPr>
+              <w:rPr>
+                <w:rFonts w:ascii="Calibri" w:eastAsia="Times New Roman" w:hAnsi="Calibri" w:cs="Times New Roman"/>
+                <w:color w:val="000000"/>
+                <w:sz w:val="20"/>
+                <w:szCs w:val="20"/>
+                <w:lang w:eastAsia="pt-BR"/>
+              </w:rPr>
+            </w:pPr>
+            <w:r>
+              <w:rPr>
+                <w:rFonts w:ascii="Calibri" w:eastAsia="Times New Roman" w:hAnsi="Calibri" w:cs="Times New Roman"/>
+                <w:color w:val="000000"/>
+                <w:sz w:val="20"/>
+                <w:szCs w:val="20"/>
+                <w:lang w:eastAsia="pt-BR"/>
+              </w:rPr>
+              <w:t>Órgão ou entidade que solicitou a compra de determinado material/serviço. Pode coincidir ou não com o órgão que está executando o processo de compra.</w:t>
+            </w:r>
+          </w:p>
+        </w:tc>
+      </w:tr>
+      <w:tr>
+        <w:trPr>
+          <w:trHeight w:val="255"/>
+        </w:trPr>
+        <w:tc>
+          <w:tcPr>
+            <w:tcW w:w="783" w:type="dxa"/>
+            <w:vAlign w:val="center"/>
+          </w:tcPr>
+          <w:p>
+            <w:pPr>
+              <w:jc w:val="center"/>
+              <w:rPr>
+                <w:rFonts w:ascii="Calibri" w:eastAsia="Times New Roman" w:hAnsi="Calibri" w:cs="Times New Roman"/>
+                <w:color w:val="000000"/>
+                <w:sz w:val="20"/>
+                <w:szCs w:val="20"/>
+                <w:lang w:eastAsia="pt-BR"/>
+              </w:rPr>
+            </w:pPr>
+            <w:r>
+              <w:rPr>
+                <w:rFonts w:ascii="Calibri" w:eastAsia="Times New Roman" w:hAnsi="Calibri" w:cs="Times New Roman"/>
+                <w:color w:val="000000"/>
+                <w:sz w:val="20"/>
+                <w:szCs w:val="20"/>
+                <w:lang w:eastAsia="pt-BR"/>
+              </w:rPr>
+              <w:t>8</w:t>
+            </w:r>
+            <w:r>
+              <w:rPr>
+                <w:rFonts w:ascii="Calibri" w:eastAsia="Times New Roman" w:hAnsi="Calibri" w:cs="Times New Roman"/>
+                <w:color w:val="000000"/>
+                <w:sz w:val="20"/>
+                <w:szCs w:val="20"/>
+                <w:lang w:eastAsia="pt-BR"/>
+              </w:rPr>
+              <w:t>.</w:t>
+            </w:r>
+          </w:p>
+        </w:tc>
+        <w:tc>
+          <w:tcPr>
+            <w:tcW w:w="3835" w:type="dxa"/>
+            <w:noWrap/>
+            <w:vAlign w:val="center"/>
+            <w:hideMark/>
+          </w:tcPr>
+          <w:p>
+            <w:pPr>
+              <w:rPr>
+                <w:rFonts w:ascii="Calibri" w:eastAsia="Times New Roman" w:hAnsi="Calibri" w:cs="Times New Roman"/>
+                <w:color w:val="000000"/>
+                <w:sz w:val="20"/>
+                <w:szCs w:val="20"/>
+                <w:lang w:eastAsia="pt-BR"/>
+              </w:rPr>
+            </w:pPr>
+            <w:r>
+              <w:rPr>
+                <w:rFonts w:ascii="Calibri" w:eastAsia="Times New Roman" w:hAnsi="Calibri" w:cs="Times New Roman"/>
+                <w:color w:val="000000"/>
+                <w:sz w:val="20"/>
+                <w:szCs w:val="20"/>
+                <w:lang w:eastAsia="pt-BR"/>
+              </w:rPr>
+              <w:t>SITUACAO_PROCESSO</w:t>
+            </w:r>
+          </w:p>
+        </w:tc>
+        <w:tc>
+          <w:tcPr>
+            <w:tcW w:w="885" w:type="dxa"/>
+            <w:vAlign w:val="center"/>
+          </w:tcPr>
+          <w:p>
+            <w:pPr>
+              <w:rPr>
+                <w:rFonts w:ascii="Calibri" w:eastAsia="Times New Roman" w:hAnsi="Calibri" w:cs="Times New Roman"/>
+                <w:color w:val="000000"/>
+                <w:sz w:val="20"/>
+                <w:szCs w:val="20"/>
+                <w:lang w:eastAsia="pt-BR"/>
+              </w:rPr>
+            </w:pPr>
+            <w:r>
+              <w:rPr>
+                <w:rFonts w:ascii="Calibri" w:eastAsia="Times New Roman" w:hAnsi="Calibri" w:cs="Times New Roman"/>
+                <w:color w:val="000000"/>
+                <w:sz w:val="20"/>
+                <w:szCs w:val="20"/>
+                <w:lang w:eastAsia="pt-BR"/>
+              </w:rPr>
+              <w:t>Texto</w:t>
+            </w:r>
+          </w:p>
+        </w:tc>
+        <w:tc>
+          <w:tcPr>
+            <w:tcW w:w="4110" w:type="dxa"/>
+            <w:vAlign w:val="center"/>
+            <w:hideMark/>
+          </w:tcPr>
+          <w:p>
+            <w:pPr>
+              <w:rPr>
+                <w:rFonts w:ascii="Calibri" w:eastAsia="Times New Roman" w:hAnsi="Calibri" w:cs="Times New Roman"/>
+                <w:color w:val="000000"/>
+                <w:sz w:val="20"/>
+                <w:szCs w:val="20"/>
+                <w:lang w:eastAsia="pt-BR"/>
+              </w:rPr>
+            </w:pPr>
+            <w:r>
+              <w:rPr>
+                <w:rFonts w:ascii="Calibri" w:eastAsia="Times New Roman" w:hAnsi="Calibri" w:cs="Times New Roman"/>
+                <w:color w:val="000000"/>
+                <w:sz w:val="20"/>
+                <w:szCs w:val="20"/>
+                <w:lang w:eastAsia="pt-BR"/>
+              </w:rPr>
+              <w:t>Situação do processo de compra (concluído suspenso, em andamento, etc..)</w:t>
+            </w:r>
+          </w:p>
+        </w:tc>
+      </w:tr>
+      <w:tr>
+        <w:trPr>
+          <w:trHeight w:val="255"/>
+        </w:trPr>
+        <w:tc>
+          <w:tcPr>
+            <w:tcW w:w="783" w:type="dxa"/>
+            <w:vAlign w:val="center"/>
+          </w:tcPr>
+          <w:p>
+            <w:pPr>
+              <w:jc w:val="center"/>
+              <w:rPr>
+                <w:rFonts w:ascii="Calibri" w:eastAsia="Times New Roman" w:hAnsi="Calibri" w:cs="Times New Roman"/>
+                <w:color w:val="000000"/>
+                <w:sz w:val="20"/>
+                <w:szCs w:val="20"/>
+                <w:lang w:eastAsia="pt-BR"/>
+              </w:rPr>
+            </w:pPr>
+            <w:r>
+              <w:rPr>
+                <w:rFonts w:ascii="Calibri" w:eastAsia="Times New Roman" w:hAnsi="Calibri" w:cs="Times New Roman"/>
+                <w:color w:val="000000"/>
+                <w:sz w:val="20"/>
+                <w:szCs w:val="20"/>
+                <w:lang w:eastAsia="pt-BR"/>
+              </w:rPr>
+              <w:t>2.</w:t>
+            </w:r>
+          </w:p>
+        </w:tc>
+        <w:tc>
+          <w:tcPr>
+            <w:tcW w:w="3835" w:type="dxa"/>
+            <w:noWrap/>
+            <w:vAlign w:val="center"/>
+            <w:hideMark/>
+          </w:tcPr>
+          <w:p>
+            <w:pPr>
+              <w:rPr>
+                <w:rFonts w:ascii="Calibri" w:eastAsia="Times New Roman" w:hAnsi="Calibri" w:cs="Times New Roman"/>
+                <w:color w:val="000000"/>
+                <w:sz w:val="20"/>
+                <w:szCs w:val="20"/>
+                <w:lang w:eastAsia="pt-BR"/>
+              </w:rPr>
+            </w:pPr>
+            <w:r>
+              <w:rPr>
+                <w:rFonts w:ascii="Calibri" w:eastAsia="Times New Roman" w:hAnsi="Calibri" w:cs="Times New Roman"/>
+                <w:color w:val="000000"/>
+                <w:sz w:val="20"/>
+                <w:szCs w:val="20"/>
+                <w:lang w:eastAsia="pt-BR"/>
+              </w:rPr>
+              <w:t>CODIGO_ORGAO_ENTIDADE</w:t>
+            </w:r>
+          </w:p>
+        </w:tc>
+        <w:tc>
+          <w:tcPr>
+            <w:tcW w:w="885" w:type="dxa"/>
+            <w:vAlign w:val="center"/>
+          </w:tcPr>
+          <w:p>
+            <w:pPr>
+              <w:rPr>
+                <w:rFonts w:ascii="Calibri" w:eastAsia="Times New Roman" w:hAnsi="Calibri" w:cs="Times New Roman"/>
+                <w:color w:val="000000"/>
+                <w:sz w:val="20"/>
+                <w:szCs w:val="20"/>
+                <w:lang w:eastAsia="pt-BR"/>
+              </w:rPr>
+            </w:pPr>
+            <w:r>
+              <w:rPr>
+                <w:rFonts w:ascii="Calibri" w:eastAsia="Times New Roman" w:hAnsi="Calibri" w:cs="Times New Roman"/>
+                <w:color w:val="000000"/>
+                <w:sz w:val="20"/>
+                <w:szCs w:val="20"/>
+                <w:lang w:eastAsia="pt-BR"/>
+              </w:rPr>
+              <w:t>Número</w:t>
+            </w:r>
+          </w:p>
+        </w:tc>
+        <w:tc>
+          <w:tcPr>
+            <w:tcW w:w="4110" w:type="dxa"/>
+            <w:vAlign w:val="center"/>
+            <w:hideMark/>
+          </w:tcPr>
+          <w:p>
+            <w:pPr>
+              <w:rPr>
+                <w:rFonts w:ascii="Calibri" w:eastAsia="Times New Roman" w:hAnsi="Calibri" w:cs="Times New Roman"/>
+                <w:color w:val="000000"/>
+                <w:sz w:val="20"/>
+                <w:szCs w:val="20"/>
+                <w:lang w:eastAsia="pt-BR"/>
+              </w:rPr>
+            </w:pPr>
+            <w:r>
+              <w:rPr>
+                <w:rFonts w:ascii="Calibri" w:eastAsia="Times New Roman" w:hAnsi="Calibri" w:cs="Times New Roman"/>
+                <w:color w:val="000000"/>
+                <w:sz w:val="20"/>
+                <w:szCs w:val="20"/>
+                <w:lang w:eastAsia="pt-BR"/>
+              </w:rPr>
+              <w:t xml:space="preserve">Código do órgão ou entidade </w:t>
+            </w:r>
+            <w:r>
+              <w:rPr>
+                <w:rFonts w:ascii="Calibri" w:eastAsia="Times New Roman" w:hAnsi="Calibri" w:cs="Times New Roman"/>
+                <w:color w:val="000000"/>
+                <w:sz w:val="20"/>
+                <w:szCs w:val="20"/>
+                <w:lang w:eastAsia="pt-BR"/>
+              </w:rPr>
+              <w:t>contratante</w:t>
+            </w:r>
+          </w:p>
+        </w:tc>
+      </w:tr>
+      <w:tr>
+        <w:trPr>
+          <w:trHeight w:val="255"/>
+        </w:trPr>
+        <w:tc>
+          <w:tcPr>
+            <w:tcW w:w="783" w:type="dxa"/>
+            <w:vAlign w:val="center"/>
+          </w:tcPr>
+          <w:p>
+            <w:pPr>
+              <w:jc w:val="center"/>
+              <w:rPr>
+                <w:rFonts w:ascii="Calibri" w:eastAsia="Times New Roman" w:hAnsi="Calibri" w:cs="Times New Roman"/>
+                <w:color w:val="000000"/>
+                <w:sz w:val="20"/>
+                <w:szCs w:val="20"/>
+                <w:lang w:eastAsia="pt-BR"/>
+              </w:rPr>
+            </w:pPr>
+            <w:r>
+              <w:rPr>
+                <w:rFonts w:ascii="Calibri" w:eastAsia="Times New Roman" w:hAnsi="Calibri" w:cs="Times New Roman"/>
+                <w:color w:val="000000"/>
+                <w:sz w:val="20"/>
+                <w:szCs w:val="20"/>
+                <w:lang w:eastAsia="pt-BR"/>
+              </w:rPr>
               <w:t>3.</w:t>
             </w:r>
           </w:p>
         </w:tc>
         <w:tc>
           <w:tcPr>
-            <w:tcW w:w="2614" w:type="dxa"/>
+            <w:tcW w:w="3835" w:type="dxa"/>
             <w:noWrap/>
             <w:vAlign w:val="center"/>
             <w:hideMark/>
@@ -650,7 +1629,7 @@
         </w:tc>
         <w:tc>
           <w:tcPr>
-            <w:tcW w:w="993" w:type="dxa"/>
+            <w:tcW w:w="885" w:type="dxa"/>
             <w:vAlign w:val="center"/>
           </w:tcPr>
           <w:p>
@@ -758,7 +1737,7 @@
         </w:tc>
         <w:tc>
           <w:tcPr>
-            <w:tcW w:w="2614" w:type="dxa"/>
+            <w:tcW w:w="3835" w:type="dxa"/>
             <w:noWrap/>
             <w:vAlign w:val="center"/>
           </w:tcPr>
@@ -786,7 +1765,7 @@
         </w:tc>
         <w:tc>
           <w:tcPr>
-            <w:tcW w:w="993" w:type="dxa"/>
+            <w:tcW w:w="885" w:type="dxa"/>
             <w:vAlign w:val="center"/>
           </w:tcPr>
           <w:p>
@@ -854,7 +1833,40 @@
                 <w:szCs w:val="20"/>
                 <w:lang w:eastAsia="pt-BR"/>
               </w:rPr>
-              <w:t xml:space="preserve"> formatado (eg. xx</w:t>
+              <w:t xml:space="preserve"> formatado (</w:t>
+            </w:r>
+            <w:proofErr w:type="spellStart"/>
+            <w:r>
+              <w:rPr>
+                <w:rFonts w:ascii="Calibri" w:eastAsia="Times New Roman" w:hAnsi="Calibri" w:cs="Times New Roman"/>
+                <w:color w:val="000000"/>
+                <w:sz w:val="20"/>
+                <w:szCs w:val="20"/>
+                <w:lang w:eastAsia="pt-BR"/>
+              </w:rPr>
+              <w:t>eg</w:t>
+            </w:r>
+            <w:proofErr w:type="spellEnd"/>
+            <w:r>
+              <w:rPr>
+                <w:rFonts w:ascii="Calibri" w:eastAsia="Times New Roman" w:hAnsi="Calibri" w:cs="Times New Roman"/>
+                <w:color w:val="000000"/>
+                <w:sz w:val="20"/>
+                <w:szCs w:val="20"/>
+                <w:lang w:eastAsia="pt-BR"/>
+              </w:rPr>
+              <w:t xml:space="preserve">. </w:t>
+            </w:r>
+            <w:proofErr w:type="spellStart"/>
+            <w:r>
+              <w:rPr>
+                <w:rFonts w:ascii="Calibri" w:eastAsia="Times New Roman" w:hAnsi="Calibri" w:cs="Times New Roman"/>
+                <w:color w:val="000000"/>
+                <w:sz w:val="20"/>
+                <w:szCs w:val="20"/>
+                <w:lang w:eastAsia="pt-BR"/>
+              </w:rPr>
+              <w:t>xx</w:t>
             </w:r>
             <w:r>
               <w:rPr>
@@ -896,6 +1908,7 @@
               </w:rPr>
               <w:t>xxx</w:t>
             </w:r>
+            <w:proofErr w:type="spellEnd"/>
             <w:r>
               <w:rPr>
                 <w:rFonts w:ascii="Calibri" w:eastAsia="Times New Roman" w:hAnsi="Calibri" w:cs="Times New Roman"/>
@@ -906,6 +1919,7 @@
               </w:rPr>
               <w:t>/</w:t>
             </w:r>
+            <w:proofErr w:type="spellStart"/>
             <w:r>
               <w:rPr>
                 <w:rFonts w:ascii="Calibri" w:eastAsia="Times New Roman" w:hAnsi="Calibri" w:cs="Times New Roman"/>
@@ -934,7 +1948,40 @@
                 <w:szCs w:val="20"/>
                 <w:lang w:eastAsia="pt-BR"/>
               </w:rPr>
-              <w:t>zz e xxx.xxx.xxx-zz)</w:t>
+              <w:t>zz</w:t>
+            </w:r>
+            <w:proofErr w:type="spellEnd"/>
+            <w:r>
+              <w:rPr>
+                <w:rFonts w:ascii="Calibri" w:eastAsia="Times New Roman" w:hAnsi="Calibri" w:cs="Times New Roman"/>
+                <w:color w:val="000000"/>
+                <w:sz w:val="20"/>
+                <w:szCs w:val="20"/>
+                <w:lang w:eastAsia="pt-BR"/>
+              </w:rPr>
+              <w:t xml:space="preserve"> e </w:t>
+            </w:r>
+            <w:proofErr w:type="spellStart"/>
+            <w:r>
+              <w:rPr>
+                <w:rFonts w:ascii="Calibri" w:eastAsia="Times New Roman" w:hAnsi="Calibri" w:cs="Times New Roman"/>
+                <w:color w:val="000000"/>
+                <w:sz w:val="20"/>
+                <w:szCs w:val="20"/>
+                <w:lang w:eastAsia="pt-BR"/>
+              </w:rPr>
+              <w:t>xxx.xxx.xxx-zz</w:t>
+            </w:r>
+            <w:proofErr w:type="spellEnd"/>
+            <w:r>
+              <w:rPr>
+                <w:rFonts w:ascii="Calibri" w:eastAsia="Times New Roman" w:hAnsi="Calibri" w:cs="Times New Roman"/>
+                <w:color w:val="000000"/>
+                <w:sz w:val="20"/>
+                <w:szCs w:val="20"/>
+                <w:lang w:eastAsia="pt-BR"/>
+              </w:rPr>
+              <w:t>)</w:t>
             </w:r>
             <w:r>
               <w:rPr>
@@ -994,7 +2041,7 @@
         </w:tc>
         <w:tc>
           <w:tcPr>
-            <w:tcW w:w="2614" w:type="dxa"/>
+            <w:tcW w:w="3835" w:type="dxa"/>
             <w:noWrap/>
             <w:vAlign w:val="center"/>
           </w:tcPr>
@@ -1022,7 +2069,7 @@
         </w:tc>
         <w:tc>
           <w:tcPr>
-            <w:tcW w:w="993" w:type="dxa"/>
+            <w:tcW w:w="885" w:type="dxa"/>
             <w:vAlign w:val="center"/>
           </w:tcPr>
           <w:p>
@@ -1071,143 +2118,6 @@
                 <w:lang w:eastAsia="pt-BR"/>
               </w:rPr>
               <w:t>Razão Social da empresa ou pessoa física contratada</w:t>
-            </w:r>
-            <w:r>
-              <w:rPr>
-                <w:rFonts w:ascii="Calibri" w:eastAsia="Times New Roman" w:hAnsi="Calibri" w:cs="Times New Roman"/>
-                <w:color w:val="000000"/>
-                <w:sz w:val="20"/>
-                <w:szCs w:val="20"/>
-                <w:lang w:eastAsia="pt-BR"/>
-              </w:rPr>
-              <w:t>.</w:t>
-            </w:r>
-          </w:p>
-        </w:tc>
-      </w:tr>
-      <w:tr>
-        <w:trPr>
-          <w:trHeight w:val="765"/>
-        </w:trPr>
-        <w:tc>
-          <w:tcPr>
-            <w:tcW w:w="783" w:type="dxa"/>
-            <w:vAlign w:val="center"/>
-          </w:tcPr>
-          <w:p>
-            <w:pPr>
-              <w:jc w:val="center"/>
-              <w:rPr>
-                <w:rFonts w:ascii="Calibri" w:eastAsia="Times New Roman" w:hAnsi="Calibri" w:cs="Times New Roman"/>
-                <w:color w:val="000000"/>
-                <w:sz w:val="20"/>
-                <w:szCs w:val="20"/>
-                <w:lang w:eastAsia="pt-BR"/>
-              </w:rPr>
-            </w:pPr>
-            <w:r>
-              <w:rPr>
-                <w:rFonts w:ascii="Calibri" w:eastAsia="Times New Roman" w:hAnsi="Calibri" w:cs="Times New Roman"/>
-                <w:color w:val="000000"/>
-                <w:sz w:val="20"/>
-                <w:szCs w:val="20"/>
-                <w:lang w:eastAsia="pt-BR"/>
-              </w:rPr>
-              <w:t>6.</w:t>
-            </w:r>
-          </w:p>
-        </w:tc>
-        <w:tc>
-          <w:tcPr>
-            <w:tcW w:w="2614" w:type="dxa"/>
-            <w:noWrap/>
-            <w:vAlign w:val="center"/>
-            <w:hideMark/>
-          </w:tcPr>
-          <w:p>
-            <w:pPr>
-              <w:rPr>
-                <w:rFonts w:ascii="Calibri" w:eastAsia="Times New Roman" w:hAnsi="Calibri" w:cs="Times New Roman"/>
-                <w:color w:val="000000"/>
-                <w:sz w:val="20"/>
-                <w:szCs w:val="20"/>
-                <w:lang w:eastAsia="pt-BR"/>
-              </w:rPr>
-            </w:pPr>
-            <w:r>
-              <w:rPr>
-                <w:rFonts w:ascii="Calibri" w:eastAsia="Times New Roman" w:hAnsi="Calibri" w:cs="Times New Roman"/>
-                <w:color w:val="000000"/>
-                <w:sz w:val="20"/>
-                <w:szCs w:val="20"/>
-                <w:lang w:eastAsia="pt-BR"/>
-              </w:rPr>
-              <w:t>OBJETO</w:t>
-            </w:r>
-          </w:p>
-        </w:tc>
-        <w:tc>
-          <w:tcPr>
-            <w:tcW w:w="993" w:type="dxa"/>
-            <w:vAlign w:val="center"/>
-          </w:tcPr>
-          <w:p>
-            <w:pPr>
-              <w:rPr>
-                <w:rFonts w:ascii="Calibri" w:eastAsia="Times New Roman" w:hAnsi="Calibri" w:cs="Times New Roman"/>
-                <w:color w:val="000000"/>
-                <w:sz w:val="20"/>
-                <w:szCs w:val="20"/>
-                <w:lang w:eastAsia="pt-BR"/>
-              </w:rPr>
-            </w:pPr>
-            <w:r>
-              <w:rPr>
-                <w:rFonts w:ascii="Calibri" w:eastAsia="Times New Roman" w:hAnsi="Calibri" w:cs="Times New Roman"/>
-                <w:color w:val="000000"/>
-                <w:sz w:val="20"/>
-                <w:szCs w:val="20"/>
-                <w:lang w:eastAsia="pt-BR"/>
-              </w:rPr>
-              <w:t>Texto</w:t>
-            </w:r>
-          </w:p>
-        </w:tc>
-        <w:tc>
-          <w:tcPr>
-            <w:tcW w:w="4110" w:type="dxa"/>
-            <w:vAlign w:val="center"/>
-            <w:hideMark/>
-          </w:tcPr>
-          <w:p>
-            <w:pPr>
-              <w:rPr>
-                <w:rFonts w:ascii="Calibri" w:eastAsia="Times New Roman" w:hAnsi="Calibri" w:cs="Times New Roman"/>
-                <w:color w:val="000000"/>
-                <w:sz w:val="20"/>
-                <w:szCs w:val="20"/>
-                <w:lang w:eastAsia="pt-BR"/>
-              </w:rPr>
-            </w:pPr>
-            <w:r>
-              <w:rPr>
-                <w:rFonts w:ascii="Calibri" w:eastAsia="Times New Roman" w:hAnsi="Calibri" w:cs="Times New Roman"/>
-                <w:color w:val="000000"/>
-                <w:sz w:val="20"/>
-                <w:szCs w:val="20"/>
-                <w:lang w:eastAsia="pt-BR"/>
-              </w:rPr>
-              <w:t xml:space="preserve">Objeto </w:t>
-            </w:r>
-            <w:r>
-              <w:rPr>
-                <w:rFonts w:ascii="Calibri" w:eastAsia="Times New Roman" w:hAnsi="Calibri" w:cs="Times New Roman"/>
-                <w:color w:val="000000"/>
-                <w:sz w:val="20"/>
-                <w:szCs w:val="20"/>
-                <w:lang w:eastAsia="pt-BR"/>
-              </w:rPr>
-              <w:t>da contratação</w:t>
             </w:r>
             <w:r>
               <w:rPr>
@@ -1256,7 +2166,7 @@
         </w:tc>
         <w:tc>
           <w:tcPr>
-            <w:tcW w:w="2614" w:type="dxa"/>
+            <w:tcW w:w="3835" w:type="dxa"/>
             <w:noWrap/>
             <w:vAlign w:val="center"/>
             <w:hideMark/>
@@ -1285,7 +2195,7 @@
         </w:tc>
         <w:tc>
           <w:tcPr>
-            <w:tcW w:w="993" w:type="dxa"/>
+            <w:tcW w:w="885" w:type="dxa"/>
             <w:vAlign w:val="center"/>
           </w:tcPr>
           <w:p>
@@ -1393,7 +2303,7 @@
         </w:tc>
         <w:tc>
           <w:tcPr>
-            <w:tcW w:w="2614" w:type="dxa"/>
+            <w:tcW w:w="3835" w:type="dxa"/>
             <w:noWrap/>
             <w:vAlign w:val="center"/>
           </w:tcPr>
@@ -1421,7 +2331,7 @@
         </w:tc>
         <w:tc>
           <w:tcPr>
-            <w:tcW w:w="993" w:type="dxa"/>
+            <w:tcW w:w="885" w:type="dxa"/>
             <w:vAlign w:val="center"/>
           </w:tcPr>
           <w:p>
@@ -1518,7 +2428,7 @@
         </w:tc>
         <w:tc>
           <w:tcPr>
-            <w:tcW w:w="2614" w:type="dxa"/>
+            <w:tcW w:w="3835" w:type="dxa"/>
             <w:noWrap/>
             <w:vAlign w:val="center"/>
             <w:hideMark/>
@@ -1547,7 +2457,7 @@
         </w:tc>
         <w:tc>
           <w:tcPr>
-            <w:tcW w:w="993" w:type="dxa"/>
+            <w:tcW w:w="885" w:type="dxa"/>
             <w:vAlign w:val="center"/>
           </w:tcPr>
           <w:p>
@@ -1665,7 +2575,7 @@
         </w:tc>
         <w:tc>
           <w:tcPr>
-            <w:tcW w:w="2614" w:type="dxa"/>
+            <w:tcW w:w="3835" w:type="dxa"/>
             <w:noWrap/>
             <w:vAlign w:val="center"/>
             <w:hideMark/>
@@ -1714,7 +2624,7 @@
         </w:tc>
         <w:tc>
           <w:tcPr>
-            <w:tcW w:w="993" w:type="dxa"/>
+            <w:tcW w:w="885" w:type="dxa"/>
             <w:vAlign w:val="center"/>
           </w:tcPr>
           <w:p>
@@ -1806,13 +2716,23 @@
                 <w:szCs w:val="20"/>
                 <w:lang w:eastAsia="pt-BR"/>
               </w:rPr>
-              <w:t>11.</w:t>
-            </w:r>
-          </w:p>
-        </w:tc>
-        <w:tc>
-          <w:tcPr>
-            <w:tcW w:w="2614" w:type="dxa"/>
+              <w:t>12</w:t>
+            </w:r>
+            <w:r>
+              <w:rPr>
+                <w:rFonts w:ascii="Calibri" w:eastAsia="Times New Roman" w:hAnsi="Calibri" w:cs="Times New Roman"/>
+                <w:color w:val="000000"/>
+                <w:sz w:val="20"/>
+                <w:szCs w:val="20"/>
+                <w:lang w:eastAsia="pt-BR"/>
+              </w:rPr>
+              <w:t>.</w:t>
+            </w:r>
+          </w:p>
+        </w:tc>
+        <w:tc>
+          <w:tcPr>
+            <w:tcW w:w="3835" w:type="dxa"/>
             <w:noWrap/>
             <w:vAlign w:val="center"/>
           </w:tcPr>
@@ -1834,7 +2754,27 @@
                 <w:szCs w:val="20"/>
                 <w:lang w:eastAsia="pt-BR"/>
               </w:rPr>
-              <w:t>PROCESSO</w:t>
+              <w:t>N</w:t>
+            </w:r>
+            <w:r>
+              <w:rPr>
+                <w:rFonts w:ascii="Calibri" w:eastAsia="Times New Roman" w:hAnsi="Calibri" w:cs="Times New Roman"/>
+                <w:color w:val="000000"/>
+                <w:sz w:val="20"/>
+                <w:szCs w:val="20"/>
+                <w:lang w:eastAsia="pt-BR"/>
+              </w:rPr>
+              <w:t>U</w:t>
+            </w:r>
+            <w:r>
+              <w:rPr>
+                <w:rFonts w:ascii="Calibri" w:eastAsia="Times New Roman" w:hAnsi="Calibri" w:cs="Times New Roman"/>
+                <w:color w:val="000000"/>
+                <w:sz w:val="20"/>
+                <w:szCs w:val="20"/>
+                <w:lang w:eastAsia="pt-BR"/>
+              </w:rPr>
+              <w:t>MERO</w:t>
             </w:r>
             <w:r>
               <w:rPr>
@@ -1854,34 +2794,34 @@
                 <w:szCs w:val="20"/>
                 <w:lang w:eastAsia="pt-BR"/>
               </w:rPr>
-              <w:t>COMPRA</w:t>
-            </w:r>
-          </w:p>
-        </w:tc>
-        <w:tc>
-          <w:tcPr>
-            <w:tcW w:w="993" w:type="dxa"/>
-            <w:vAlign w:val="center"/>
-          </w:tcPr>
-          <w:p>
-            <w:pPr>
-              <w:rPr>
-                <w:rFonts w:ascii="Calibri" w:eastAsia="Times New Roman" w:hAnsi="Calibri" w:cs="Times New Roman"/>
-                <w:color w:val="000000"/>
-                <w:sz w:val="20"/>
-                <w:szCs w:val="20"/>
-                <w:lang w:eastAsia="pt-BR"/>
-              </w:rPr>
-            </w:pPr>
-            <w:r>
-              <w:rPr>
-                <w:rFonts w:ascii="Calibri" w:eastAsia="Times New Roman" w:hAnsi="Calibri" w:cs="Times New Roman"/>
-                <w:color w:val="000000"/>
-                <w:sz w:val="20"/>
-                <w:szCs w:val="20"/>
-                <w:lang w:eastAsia="pt-BR"/>
-              </w:rPr>
-              <w:t>Texto</w:t>
+              <w:t>SIAFI</w:t>
+            </w:r>
+          </w:p>
+        </w:tc>
+        <w:tc>
+          <w:tcPr>
+            <w:tcW w:w="885" w:type="dxa"/>
+            <w:vAlign w:val="center"/>
+          </w:tcPr>
+          <w:p>
+            <w:pPr>
+              <w:rPr>
+                <w:rFonts w:ascii="Calibri" w:eastAsia="Times New Roman" w:hAnsi="Calibri" w:cs="Times New Roman"/>
+                <w:color w:val="000000"/>
+                <w:sz w:val="20"/>
+                <w:szCs w:val="20"/>
+                <w:lang w:eastAsia="pt-BR"/>
+              </w:rPr>
+            </w:pPr>
+            <w:r>
+              <w:rPr>
+                <w:rFonts w:ascii="Calibri" w:eastAsia="Times New Roman" w:hAnsi="Calibri" w:cs="Times New Roman"/>
+                <w:color w:val="000000"/>
+                <w:sz w:val="20"/>
+                <w:szCs w:val="20"/>
+                <w:lang w:eastAsia="pt-BR"/>
+              </w:rPr>
+              <w:t>Número</w:t>
             </w:r>
           </w:p>
         </w:tc>
@@ -1908,7 +2848,69 @@
                 <w:szCs w:val="20"/>
                 <w:lang w:eastAsia="pt-BR"/>
               </w:rPr>
-              <w:t>Número identificador do processo de compras no Portal de Compras</w:t>
+              <w:t>Número do contrato</w:t>
+            </w:r>
+            <w:r>
+              <w:rPr>
+                <w:rFonts w:ascii="Calibri" w:eastAsia="Times New Roman" w:hAnsi="Calibri" w:cs="Times New Roman"/>
+                <w:color w:val="000000"/>
+                <w:sz w:val="20"/>
+                <w:szCs w:val="20"/>
+                <w:lang w:eastAsia="pt-BR"/>
+              </w:rPr>
+              <w:t xml:space="preserve"> no </w:t>
+            </w:r>
+            <w:r>
+              <w:rPr>
+                <w:rFonts w:ascii="Calibri" w:eastAsia="Times New Roman" w:hAnsi="Calibri" w:cs="Times New Roman"/>
+                <w:color w:val="000000"/>
+                <w:sz w:val="20"/>
+                <w:szCs w:val="20"/>
+                <w:lang w:eastAsia="pt-BR"/>
+              </w:rPr>
+              <w:t>Sistema Integrado de Administração Financeira de Minas Gerais (SIAFI-MG)</w:t>
+            </w:r>
+            <w:r>
+              <w:rPr>
+                <w:rFonts w:ascii="Calibri" w:eastAsia="Times New Roman" w:hAnsi="Calibri" w:cs="Times New Roman"/>
+                <w:color w:val="000000"/>
+                <w:sz w:val="20"/>
+                <w:szCs w:val="20"/>
+                <w:lang w:eastAsia="pt-BR"/>
+              </w:rPr>
+              <w:t xml:space="preserve">. </w:t>
+            </w:r>
+          </w:p>
+          <w:p>
+            <w:pPr>
+              <w:rPr>
+                <w:rFonts w:ascii="Calibri" w:eastAsia="Times New Roman" w:hAnsi="Calibri" w:cs="Times New Roman"/>
+                <w:color w:val="000000"/>
+                <w:sz w:val="20"/>
+                <w:szCs w:val="20"/>
+                <w:lang w:eastAsia="pt-BR"/>
+              </w:rPr>
+            </w:pPr>
+          </w:p>
+          <w:p>
+            <w:pPr>
+              <w:rPr>
+                <w:rFonts w:ascii="Calibri" w:eastAsia="Times New Roman" w:hAnsi="Calibri" w:cs="Times New Roman"/>
+                <w:color w:val="000000"/>
+                <w:sz w:val="20"/>
+                <w:szCs w:val="20"/>
+                <w:lang w:eastAsia="pt-BR"/>
+              </w:rPr>
+            </w:pPr>
+            <w:r>
+              <w:rPr>
+                <w:rFonts w:ascii="Calibri" w:eastAsia="Times New Roman" w:hAnsi="Calibri" w:cs="Times New Roman"/>
+                <w:color w:val="000000"/>
+                <w:sz w:val="20"/>
+                <w:szCs w:val="20"/>
+                <w:lang w:eastAsia="pt-BR"/>
+              </w:rPr>
+              <w:t>Campo opcional, NA em caso de ausência.</w:t>
             </w:r>
           </w:p>
         </w:tc>
@@ -1941,7 +2943,7 @@
                 <w:szCs w:val="20"/>
                 <w:lang w:eastAsia="pt-BR"/>
               </w:rPr>
-              <w:t>12</w:t>
+              <w:t>13</w:t>
             </w:r>
             <w:r>
               <w:rPr>
@@ -1957,7 +2959,7 @@
         </w:tc>
         <w:tc>
           <w:tcPr>
-            <w:tcW w:w="2614" w:type="dxa"/>
+            <w:tcW w:w="3835" w:type="dxa"/>
             <w:noWrap/>
             <w:vAlign w:val="center"/>
           </w:tcPr>
@@ -1979,74 +2981,34 @@
                 <w:szCs w:val="20"/>
                 <w:lang w:eastAsia="pt-BR"/>
               </w:rPr>
-              <w:t>N</w:t>
-            </w:r>
-            <w:r>
-              <w:rPr>
-                <w:rFonts w:ascii="Calibri" w:eastAsia="Times New Roman" w:hAnsi="Calibri" w:cs="Times New Roman"/>
-                <w:color w:val="000000"/>
-                <w:sz w:val="20"/>
-                <w:szCs w:val="20"/>
-                <w:lang w:eastAsia="pt-BR"/>
-              </w:rPr>
-              <w:t>U</w:t>
-            </w:r>
-            <w:r>
-              <w:rPr>
-                <w:rFonts w:ascii="Calibri" w:eastAsia="Times New Roman" w:hAnsi="Calibri" w:cs="Times New Roman"/>
-                <w:color w:val="000000"/>
-                <w:sz w:val="20"/>
-                <w:szCs w:val="20"/>
-                <w:lang w:eastAsia="pt-BR"/>
-              </w:rPr>
-              <w:t>MERO</w:t>
-            </w:r>
-            <w:r>
-              <w:rPr>
-                <w:rFonts w:ascii="Calibri" w:eastAsia="Times New Roman" w:hAnsi="Calibri" w:cs="Times New Roman"/>
-                <w:color w:val="000000"/>
-                <w:sz w:val="20"/>
-                <w:szCs w:val="20"/>
-                <w:lang w:eastAsia="pt-BR"/>
-              </w:rPr>
-              <w:t>_</w:t>
-            </w:r>
-            <w:r>
-              <w:rPr>
-                <w:rFonts w:ascii="Calibri" w:eastAsia="Times New Roman" w:hAnsi="Calibri" w:cs="Times New Roman"/>
-                <w:color w:val="000000"/>
-                <w:sz w:val="20"/>
-                <w:szCs w:val="20"/>
-                <w:lang w:eastAsia="pt-BR"/>
-              </w:rPr>
-              <w:t>SIAFI</w:t>
-            </w:r>
-          </w:p>
-        </w:tc>
-        <w:tc>
-          <w:tcPr>
-            <w:tcW w:w="993" w:type="dxa"/>
-            <w:vAlign w:val="center"/>
-          </w:tcPr>
-          <w:p>
-            <w:pPr>
-              <w:rPr>
-                <w:rFonts w:ascii="Calibri" w:eastAsia="Times New Roman" w:hAnsi="Calibri" w:cs="Times New Roman"/>
-                <w:color w:val="000000"/>
-                <w:sz w:val="20"/>
-                <w:szCs w:val="20"/>
-                <w:lang w:eastAsia="pt-BR"/>
-              </w:rPr>
-            </w:pPr>
-            <w:r>
-              <w:rPr>
-                <w:rFonts w:ascii="Calibri" w:eastAsia="Times New Roman" w:hAnsi="Calibri" w:cs="Times New Roman"/>
-                <w:color w:val="000000"/>
-                <w:sz w:val="20"/>
-                <w:szCs w:val="20"/>
-                <w:lang w:eastAsia="pt-BR"/>
-              </w:rPr>
-              <w:t>Número</w:t>
+              <w:t>INTEGRA_CONTRATO</w:t>
+            </w:r>
+          </w:p>
+        </w:tc>
+        <w:tc>
+          <w:tcPr>
+            <w:tcW w:w="885" w:type="dxa"/>
+            <w:vAlign w:val="center"/>
+          </w:tcPr>
+          <w:p>
+            <w:pPr>
+              <w:rPr>
+                <w:rFonts w:ascii="Calibri" w:eastAsia="Times New Roman" w:hAnsi="Calibri" w:cs="Times New Roman"/>
+                <w:color w:val="000000"/>
+                <w:sz w:val="20"/>
+                <w:szCs w:val="20"/>
+                <w:lang w:eastAsia="pt-BR"/>
+              </w:rPr>
+            </w:pPr>
+            <w:r>
+              <w:rPr>
+                <w:rFonts w:ascii="Calibri" w:eastAsia="Times New Roman" w:hAnsi="Calibri" w:cs="Times New Roman"/>
+                <w:color w:val="000000"/>
+                <w:sz w:val="20"/>
+                <w:szCs w:val="20"/>
+                <w:lang w:eastAsia="pt-BR"/>
+              </w:rPr>
+              <w:t>URL</w:t>
             </w:r>
           </w:p>
         </w:tc>
@@ -2073,69 +3035,80 @@
                 <w:szCs w:val="20"/>
                 <w:lang w:eastAsia="pt-BR"/>
               </w:rPr>
-              <w:t>Número do contrato</w:t>
-            </w:r>
-            <w:r>
-              <w:rPr>
-                <w:rFonts w:ascii="Calibri" w:eastAsia="Times New Roman" w:hAnsi="Calibri" w:cs="Times New Roman"/>
-                <w:color w:val="000000"/>
-                <w:sz w:val="20"/>
-                <w:szCs w:val="20"/>
-                <w:lang w:eastAsia="pt-BR"/>
-              </w:rPr>
-              <w:t xml:space="preserve"> no </w:t>
-            </w:r>
-            <w:r>
-              <w:rPr>
-                <w:rFonts w:ascii="Calibri" w:eastAsia="Times New Roman" w:hAnsi="Calibri" w:cs="Times New Roman"/>
-                <w:color w:val="000000"/>
-                <w:sz w:val="20"/>
-                <w:szCs w:val="20"/>
-                <w:lang w:eastAsia="pt-BR"/>
-              </w:rPr>
-              <w:t>Sistema Integrado de Administração Financeira de Minas Gerais (SIAFI-MG)</w:t>
-            </w:r>
-            <w:r>
-              <w:rPr>
-                <w:rFonts w:ascii="Calibri" w:eastAsia="Times New Roman" w:hAnsi="Calibri" w:cs="Times New Roman"/>
-                <w:color w:val="000000"/>
-                <w:sz w:val="20"/>
-                <w:szCs w:val="20"/>
-                <w:lang w:eastAsia="pt-BR"/>
-              </w:rPr>
-              <w:t xml:space="preserve">. </w:t>
-            </w:r>
-          </w:p>
-          <w:p>
-            <w:pPr>
-              <w:rPr>
-                <w:rFonts w:ascii="Calibri" w:eastAsia="Times New Roman" w:hAnsi="Calibri" w:cs="Times New Roman"/>
-                <w:color w:val="000000"/>
-                <w:sz w:val="20"/>
-                <w:szCs w:val="20"/>
-                <w:lang w:eastAsia="pt-BR"/>
-              </w:rPr>
-            </w:pPr>
-          </w:p>
-          <w:p>
-            <w:pPr>
-              <w:rPr>
-                <w:rFonts w:ascii="Calibri" w:eastAsia="Times New Roman" w:hAnsi="Calibri" w:cs="Times New Roman"/>
-                <w:color w:val="000000"/>
-                <w:sz w:val="20"/>
-                <w:szCs w:val="20"/>
-                <w:lang w:eastAsia="pt-BR"/>
-              </w:rPr>
-            </w:pPr>
-            <w:r>
-              <w:rPr>
-                <w:rFonts w:ascii="Calibri" w:eastAsia="Times New Roman" w:hAnsi="Calibri" w:cs="Times New Roman"/>
-                <w:color w:val="000000"/>
-                <w:sz w:val="20"/>
-                <w:szCs w:val="20"/>
-                <w:lang w:eastAsia="pt-BR"/>
-              </w:rPr>
-              <w:t>Campo opcional, NA em caso de ausência.</w:t>
+              <w:t>L</w:t>
+            </w:r>
+            <w:r>
+              <w:rPr>
+                <w:rFonts w:ascii="Calibri" w:eastAsia="Times New Roman" w:hAnsi="Calibri" w:cs="Times New Roman"/>
+                <w:color w:val="000000"/>
+                <w:sz w:val="20"/>
+                <w:szCs w:val="20"/>
+                <w:lang w:eastAsia="pt-BR"/>
+              </w:rPr>
+              <w:t>ink para í</w:t>
+            </w:r>
+            <w:r>
+              <w:rPr>
+                <w:rFonts w:ascii="Calibri" w:eastAsia="Times New Roman" w:hAnsi="Calibri" w:cs="Times New Roman"/>
+                <w:color w:val="000000"/>
+                <w:sz w:val="20"/>
+                <w:szCs w:val="20"/>
+                <w:lang w:eastAsia="pt-BR"/>
+              </w:rPr>
+              <w:t>ntegra do termo d</w:t>
+            </w:r>
+            <w:r>
+              <w:rPr>
+                <w:rFonts w:ascii="Calibri" w:eastAsia="Times New Roman" w:hAnsi="Calibri" w:cs="Times New Roman"/>
+                <w:color w:val="000000"/>
+                <w:sz w:val="20"/>
+                <w:szCs w:val="20"/>
+                <w:lang w:eastAsia="pt-BR"/>
+              </w:rPr>
+              <w:t>o contrato celebrado e seus eventuais termos aditivos ou modificativos</w:t>
+            </w:r>
+          </w:p>
+          <w:p>
+            <w:pPr>
+              <w:rPr>
+                <w:rFonts w:ascii="Calibri" w:eastAsia="Times New Roman" w:hAnsi="Calibri" w:cs="Times New Roman"/>
+                <w:color w:val="000000"/>
+                <w:sz w:val="20"/>
+                <w:szCs w:val="20"/>
+                <w:lang w:eastAsia="pt-BR"/>
+              </w:rPr>
+            </w:pPr>
+          </w:p>
+          <w:p>
+            <w:pPr>
+              <w:rPr>
+                <w:rFonts w:ascii="Calibri" w:eastAsia="Times New Roman" w:hAnsi="Calibri" w:cs="Times New Roman"/>
+                <w:color w:val="000000"/>
+                <w:sz w:val="20"/>
+                <w:szCs w:val="20"/>
+                <w:lang w:eastAsia="pt-BR"/>
+              </w:rPr>
+            </w:pPr>
+            <w:r>
+              <w:rPr>
+                <w:rFonts w:ascii="Calibri" w:eastAsia="Times New Roman" w:hAnsi="Calibri" w:cs="Times New Roman"/>
+                <w:color w:val="000000"/>
+                <w:sz w:val="20"/>
+                <w:szCs w:val="20"/>
+                <w:lang w:eastAsia="pt-BR"/>
+              </w:rPr>
+              <w:lastRenderedPageBreak/>
+              <w:t>Campo opcional, NA em caso de ausência</w:t>
+            </w:r>
+            <w:r>
+              <w:rPr>
+                <w:rFonts w:ascii="Calibri" w:eastAsia="Times New Roman" w:hAnsi="Calibri" w:cs="Times New Roman"/>
+                <w:color w:val="000000"/>
+                <w:sz w:val="20"/>
+                <w:szCs w:val="20"/>
+                <w:lang w:eastAsia="pt-BR"/>
+              </w:rPr>
+              <w:t xml:space="preserve"> de contratos por serem de entrega imediata.</w:t>
             </w:r>
           </w:p>
         </w:tc>
@@ -2168,23 +3141,14 @@
                 <w:szCs w:val="20"/>
                 <w:lang w:eastAsia="pt-BR"/>
               </w:rPr>
-              <w:t>13</w:t>
-            </w:r>
-            <w:r>
-              <w:rPr>
-                <w:rFonts w:ascii="Calibri" w:eastAsia="Times New Roman" w:hAnsi="Calibri" w:cs="Times New Roman"/>
-                <w:color w:val="000000"/>
-                <w:sz w:val="20"/>
-                <w:szCs w:val="20"/>
-                <w:lang w:eastAsia="pt-BR"/>
-              </w:rPr>
-              <w:t>.</w:t>
-            </w:r>
-          </w:p>
-        </w:tc>
-        <w:tc>
-          <w:tcPr>
-            <w:tcW w:w="2614" w:type="dxa"/>
+              <w:lastRenderedPageBreak/>
+              <w:t>14.</w:t>
+            </w:r>
+          </w:p>
+        </w:tc>
+        <w:tc>
+          <w:tcPr>
+            <w:tcW w:w="3835" w:type="dxa"/>
             <w:noWrap/>
             <w:vAlign w:val="center"/>
           </w:tcPr>
@@ -2206,200 +3170,13 @@
                 <w:szCs w:val="20"/>
                 <w:lang w:eastAsia="pt-BR"/>
               </w:rPr>
-              <w:t>INTEGRA_CONTRATO</w:t>
-            </w:r>
-          </w:p>
-        </w:tc>
-        <w:tc>
-          <w:tcPr>
-            <w:tcW w:w="993" w:type="dxa"/>
-            <w:vAlign w:val="center"/>
-          </w:tcPr>
-          <w:p>
-            <w:pPr>
-              <w:rPr>
-                <w:rFonts w:ascii="Calibri" w:eastAsia="Times New Roman" w:hAnsi="Calibri" w:cs="Times New Roman"/>
-                <w:color w:val="000000"/>
-                <w:sz w:val="20"/>
-                <w:szCs w:val="20"/>
-                <w:lang w:eastAsia="pt-BR"/>
-              </w:rPr>
-            </w:pPr>
-            <w:r>
-              <w:rPr>
-                <w:rFonts w:ascii="Calibri" w:eastAsia="Times New Roman" w:hAnsi="Calibri" w:cs="Times New Roman"/>
-                <w:color w:val="000000"/>
-                <w:sz w:val="20"/>
-                <w:szCs w:val="20"/>
-                <w:lang w:eastAsia="pt-BR"/>
-              </w:rPr>
-              <w:t>URL</w:t>
-            </w:r>
-          </w:p>
-        </w:tc>
-        <w:tc>
-          <w:tcPr>
-            <w:tcW w:w="4110" w:type="dxa"/>
-            <w:vAlign w:val="center"/>
-          </w:tcPr>
-          <w:p>
-            <w:pPr>
-              <w:rPr>
-                <w:rFonts w:ascii="Calibri" w:eastAsia="Times New Roman" w:hAnsi="Calibri" w:cs="Times New Roman"/>
-                <w:color w:val="000000"/>
-                <w:sz w:val="20"/>
-                <w:szCs w:val="20"/>
-                <w:lang w:eastAsia="pt-BR"/>
-              </w:rPr>
-            </w:pPr>
-            <w:r>
-              <w:rPr>
-                <w:rFonts w:ascii="Calibri" w:eastAsia="Times New Roman" w:hAnsi="Calibri" w:cs="Times New Roman"/>
-                <w:color w:val="000000"/>
-                <w:sz w:val="20"/>
-                <w:szCs w:val="20"/>
-                <w:lang w:eastAsia="pt-BR"/>
-              </w:rPr>
-              <w:t>L</w:t>
-            </w:r>
-            <w:r>
-              <w:rPr>
-                <w:rFonts w:ascii="Calibri" w:eastAsia="Times New Roman" w:hAnsi="Calibri" w:cs="Times New Roman"/>
-                <w:color w:val="000000"/>
-                <w:sz w:val="20"/>
-                <w:szCs w:val="20"/>
-                <w:lang w:eastAsia="pt-BR"/>
-              </w:rPr>
-              <w:t>ink para í</w:t>
-            </w:r>
-            <w:r>
-              <w:rPr>
-                <w:rFonts w:ascii="Calibri" w:eastAsia="Times New Roman" w:hAnsi="Calibri" w:cs="Times New Roman"/>
-                <w:color w:val="000000"/>
-                <w:sz w:val="20"/>
-                <w:szCs w:val="20"/>
-                <w:lang w:eastAsia="pt-BR"/>
-              </w:rPr>
-              <w:t>ntegra do termo d</w:t>
-            </w:r>
-            <w:r>
-              <w:rPr>
-                <w:rFonts w:ascii="Calibri" w:eastAsia="Times New Roman" w:hAnsi="Calibri" w:cs="Times New Roman"/>
-                <w:color w:val="000000"/>
-                <w:sz w:val="20"/>
-                <w:szCs w:val="20"/>
-                <w:lang w:eastAsia="pt-BR"/>
-              </w:rPr>
-              <w:t>o contrato celebrado e seus eventuais termos aditivos ou modificativos</w:t>
-            </w:r>
-          </w:p>
-          <w:p>
-            <w:pPr>
-              <w:rPr>
-                <w:rFonts w:ascii="Calibri" w:eastAsia="Times New Roman" w:hAnsi="Calibri" w:cs="Times New Roman"/>
-                <w:color w:val="000000"/>
-                <w:sz w:val="20"/>
-                <w:szCs w:val="20"/>
-                <w:lang w:eastAsia="pt-BR"/>
-              </w:rPr>
-            </w:pPr>
-          </w:p>
-          <w:p>
-            <w:pPr>
-              <w:rPr>
-                <w:rFonts w:ascii="Calibri" w:eastAsia="Times New Roman" w:hAnsi="Calibri" w:cs="Times New Roman"/>
-                <w:color w:val="000000"/>
-                <w:sz w:val="20"/>
-                <w:szCs w:val="20"/>
-                <w:lang w:eastAsia="pt-BR"/>
-              </w:rPr>
-            </w:pPr>
-            <w:r>
-              <w:rPr>
-                <w:rFonts w:ascii="Calibri" w:eastAsia="Times New Roman" w:hAnsi="Calibri" w:cs="Times New Roman"/>
-                <w:color w:val="000000"/>
-                <w:sz w:val="20"/>
-                <w:szCs w:val="20"/>
-                <w:lang w:eastAsia="pt-BR"/>
-              </w:rPr>
-              <w:t>Campo opcional, NA em caso de ausência</w:t>
-            </w:r>
-            <w:r>
-              <w:rPr>
-                <w:rFonts w:ascii="Calibri" w:eastAsia="Times New Roman" w:hAnsi="Calibri" w:cs="Times New Roman"/>
-                <w:color w:val="000000"/>
-                <w:sz w:val="20"/>
-                <w:szCs w:val="20"/>
-                <w:lang w:eastAsia="pt-BR"/>
-              </w:rPr>
-              <w:t xml:space="preserve"> de contratos por serem de entrega imediata.</w:t>
-            </w:r>
-          </w:p>
-        </w:tc>
-      </w:tr>
-      <w:tr>
-        <w:trPr>
-          <w:trHeight w:val="510"/>
-        </w:trPr>
-        <w:tc>
-          <w:tcPr>
-            <w:tcW w:w="783" w:type="dxa"/>
-            <w:vAlign w:val="center"/>
-          </w:tcPr>
-          <w:p>
-            <w:pPr>
-              <w:jc w:val="center"/>
-              <w:rPr>
-                <w:rFonts w:ascii="Calibri" w:eastAsia="Times New Roman" w:hAnsi="Calibri" w:cs="Times New Roman"/>
-                <w:color w:val="000000"/>
-                <w:sz w:val="20"/>
-                <w:szCs w:val="20"/>
-                <w:lang w:eastAsia="pt-BR"/>
-              </w:rPr>
-            </w:pPr>
-            <w:r>
-              <w:rPr>
-                <w:rFonts w:ascii="Calibri" w:eastAsia="Times New Roman" w:hAnsi="Calibri" w:cs="Times New Roman"/>
-                <w:color w:val="000000"/>
-                <w:sz w:val="20"/>
-                <w:szCs w:val="20"/>
-                <w:lang w:eastAsia="pt-BR"/>
-              </w:rPr>
-              <w:t>14.</w:t>
-            </w:r>
-          </w:p>
-        </w:tc>
-        <w:tc>
-          <w:tcPr>
-            <w:tcW w:w="2614" w:type="dxa"/>
-            <w:noWrap/>
-            <w:vAlign w:val="center"/>
-          </w:tcPr>
-          <w:p>
-            <w:pPr>
-              <w:rPr>
-                <w:rFonts w:ascii="Calibri" w:eastAsia="Times New Roman" w:hAnsi="Calibri" w:cs="Times New Roman"/>
-                <w:color w:val="000000"/>
-                <w:sz w:val="20"/>
-                <w:szCs w:val="20"/>
-                <w:lang w:eastAsia="pt-BR"/>
-              </w:rPr>
-            </w:pPr>
-            <w:r>
-              <w:rPr>
-                <w:rFonts w:ascii="Calibri" w:eastAsia="Times New Roman" w:hAnsi="Calibri" w:cs="Times New Roman"/>
-                <w:color w:val="000000"/>
-                <w:sz w:val="20"/>
-                <w:szCs w:val="20"/>
-                <w:lang w:eastAsia="pt-BR"/>
-              </w:rPr>
               <w:t>LINK_PORTAL</w:t>
             </w:r>
           </w:p>
         </w:tc>
         <w:tc>
           <w:tcPr>
-            <w:tcW w:w="993" w:type="dxa"/>
+            <w:tcW w:w="885" w:type="dxa"/>
             <w:vAlign w:val="center"/>
           </w:tcPr>
           <w:p>

</xml_diff>